<commit_message>
Updated TKB for Registry 2.0
</commit_message>
<xml_diff>
--- a/ServiceInteractions/riv/infrastructure/itintegration/registry/trunk/docs/TKB_infrastructure_itintegration_registry.docx
+++ b/ServiceInteractions/riv/infrastructure/itintegration/registry/trunk/docs/TKB_infrastructure_itintegration_registry.docx
@@ -219,7 +219,7 @@
                 <w:color w:val="008000"/>
                 <w:sz w:val="32"/>
               </w:rPr>
-              <w:t>1</w:t>
+              <w:t>2</w:t>
             </w:r>
             <w:r>
               <w:rPr>
@@ -336,7 +336,7 @@
                 <w:color w:val="008000"/>
                 <w:sz w:val="32"/>
               </w:rPr>
-              <w:t>RC_XX</w:t>
+              <w:t>RC5</w:t>
             </w:r>
             <w:r>
               <w:rPr>
@@ -426,7 +426,7 @@
                 <w:color w:val="008000"/>
                 <w:sz w:val="28"/>
               </w:rPr>
-              <w:t>2014-04-16</w:t>
+              <w:t>2014-05-20</w:t>
             </w:r>
             <w:r>
               <w:rPr>
@@ -473,6 +473,7 @@
           <w:docPartUnique/>
         </w:docPartObj>
       </w:sdtPr>
+      <w:sdtEndPr/>
       <w:sdtContent>
         <w:p>
           <w:pPr>
@@ -546,7 +547,7 @@
             <w:rPr>
               <w:noProof/>
             </w:rPr>
-            <w:instrText xml:space="preserve"> PAGEREF _Toc262915950 \h </w:instrText>
+            <w:instrText xml:space="preserve"> PAGEREF _Toc263312594 \h </w:instrText>
           </w:r>
           <w:r>
             <w:rPr>
@@ -625,7 +626,7 @@
             <w:rPr>
               <w:noProof/>
             </w:rPr>
-            <w:instrText xml:space="preserve"> PAGEREF _Toc262915951 \h </w:instrText>
+            <w:instrText xml:space="preserve"> PAGEREF _Toc263312595 \h </w:instrText>
           </w:r>
           <w:r>
             <w:rPr>
@@ -704,7 +705,7 @@
             <w:rPr>
               <w:noProof/>
             </w:rPr>
-            <w:instrText xml:space="preserve"> PAGEREF _Toc262915952 \h </w:instrText>
+            <w:instrText xml:space="preserve"> PAGEREF _Toc263312596 \h </w:instrText>
           </w:r>
           <w:r>
             <w:rPr>
@@ -721,7 +722,7 @@
             <w:rPr>
               <w:noProof/>
             </w:rPr>
-            <w:t>7</w:t>
+            <w:t>6</w:t>
           </w:r>
           <w:r>
             <w:rPr>
@@ -773,7 +774,7 @@
               <w:noProof/>
               <w:color w:val="008000"/>
             </w:rPr>
-            <w:t>1</w:t>
+            <w:t>2</w:t>
           </w:r>
           <w:r>
             <w:rPr>
@@ -818,7 +819,7 @@
               <w:noProof/>
               <w:color w:val="76923C" w:themeColor="accent3" w:themeShade="BF"/>
             </w:rPr>
-            <w:t>RC_XX</w:t>
+            <w:t>RC5</w:t>
           </w:r>
           <w:r>
             <w:rPr>
@@ -836,7 +837,7 @@
             <w:rPr>
               <w:noProof/>
             </w:rPr>
-            <w:instrText xml:space="preserve"> PAGEREF _Toc262915953 \h </w:instrText>
+            <w:instrText xml:space="preserve"> PAGEREF _Toc263312597 \h </w:instrText>
           </w:r>
           <w:r>
             <w:rPr>
@@ -915,7 +916,7 @@
             <w:rPr>
               <w:noProof/>
             </w:rPr>
-            <w:instrText xml:space="preserve"> PAGEREF _Toc262915954 \h </w:instrText>
+            <w:instrText xml:space="preserve"> PAGEREF _Toc263312598 \h </w:instrText>
           </w:r>
           <w:r>
             <w:rPr>
@@ -994,7 +995,7 @@
             <w:rPr>
               <w:noProof/>
             </w:rPr>
-            <w:instrText xml:space="preserve"> PAGEREF _Toc262915955 \h </w:instrText>
+            <w:instrText xml:space="preserve"> PAGEREF _Toc263312599 \h </w:instrText>
           </w:r>
           <w:r>
             <w:rPr>
@@ -1073,7 +1074,7 @@
             <w:rPr>
               <w:noProof/>
             </w:rPr>
-            <w:instrText xml:space="preserve"> PAGEREF _Toc262915956 \h </w:instrText>
+            <w:instrText xml:space="preserve"> PAGEREF _Toc263312600 \h </w:instrText>
           </w:r>
           <w:r>
             <w:rPr>
@@ -1152,7 +1153,7 @@
             <w:rPr>
               <w:noProof/>
             </w:rPr>
-            <w:instrText xml:space="preserve"> PAGEREF _Toc262915957 \h </w:instrText>
+            <w:instrText xml:space="preserve"> PAGEREF _Toc263312601 \h </w:instrText>
           </w:r>
           <w:r>
             <w:rPr>
@@ -1231,7 +1232,7 @@
             <w:rPr>
               <w:noProof/>
             </w:rPr>
-            <w:instrText xml:space="preserve"> PAGEREF _Toc262915958 \h </w:instrText>
+            <w:instrText xml:space="preserve"> PAGEREF _Toc263312602 \h </w:instrText>
           </w:r>
           <w:r>
             <w:rPr>
@@ -1310,7 +1311,7 @@
             <w:rPr>
               <w:noProof/>
             </w:rPr>
-            <w:instrText xml:space="preserve"> PAGEREF _Toc262915959 \h </w:instrText>
+            <w:instrText xml:space="preserve"> PAGEREF _Toc263312603 \h </w:instrText>
           </w:r>
           <w:r>
             <w:rPr>
@@ -1389,7 +1390,7 @@
             <w:rPr>
               <w:noProof/>
             </w:rPr>
-            <w:instrText xml:space="preserve"> PAGEREF _Toc262915960 \h </w:instrText>
+            <w:instrText xml:space="preserve"> PAGEREF _Toc263312604 \h </w:instrText>
           </w:r>
           <w:r>
             <w:rPr>
@@ -1468,7 +1469,7 @@
             <w:rPr>
               <w:noProof/>
             </w:rPr>
-            <w:instrText xml:space="preserve"> PAGEREF _Toc262915961 \h </w:instrText>
+            <w:instrText xml:space="preserve"> PAGEREF _Toc263312605 \h </w:instrText>
           </w:r>
           <w:r>
             <w:rPr>
@@ -1485,7 +1486,7 @@
             <w:rPr>
               <w:noProof/>
             </w:rPr>
-            <w:t>9</w:t>
+            <w:t>8</w:t>
           </w:r>
           <w:r>
             <w:rPr>
@@ -1547,7 +1548,7 @@
             <w:rPr>
               <w:noProof/>
             </w:rPr>
-            <w:instrText xml:space="preserve"> PAGEREF _Toc262915962 \h </w:instrText>
+            <w:instrText xml:space="preserve"> PAGEREF _Toc263312606 \h </w:instrText>
           </w:r>
           <w:r>
             <w:rPr>
@@ -1626,7 +1627,7 @@
             <w:rPr>
               <w:noProof/>
             </w:rPr>
-            <w:instrText xml:space="preserve"> PAGEREF _Toc262915963 \h </w:instrText>
+            <w:instrText xml:space="preserve"> PAGEREF _Toc263312607 \h </w:instrText>
           </w:r>
           <w:r>
             <w:rPr>
@@ -1705,7 +1706,7 @@
             <w:rPr>
               <w:noProof/>
             </w:rPr>
-            <w:instrText xml:space="preserve"> PAGEREF _Toc262915964 \h </w:instrText>
+            <w:instrText xml:space="preserve"> PAGEREF _Toc263312608 \h </w:instrText>
           </w:r>
           <w:r>
             <w:rPr>
@@ -1722,7 +1723,7 @@
             <w:rPr>
               <w:noProof/>
             </w:rPr>
-            <w:t>10</w:t>
+            <w:t>9</w:t>
           </w:r>
           <w:r>
             <w:rPr>
@@ -1784,7 +1785,7 @@
             <w:rPr>
               <w:noProof/>
             </w:rPr>
-            <w:instrText xml:space="preserve"> PAGEREF _Toc262915965 \h </w:instrText>
+            <w:instrText xml:space="preserve"> PAGEREF _Toc263312609 \h </w:instrText>
           </w:r>
           <w:r>
             <w:rPr>
@@ -1863,7 +1864,7 @@
             <w:rPr>
               <w:noProof/>
             </w:rPr>
-            <w:instrText xml:space="preserve"> PAGEREF _Toc262915966 \h </w:instrText>
+            <w:instrText xml:space="preserve"> PAGEREF _Toc263312610 \h </w:instrText>
           </w:r>
           <w:r>
             <w:rPr>
@@ -1942,7 +1943,7 @@
             <w:rPr>
               <w:noProof/>
             </w:rPr>
-            <w:instrText xml:space="preserve"> PAGEREF _Toc262915967 \h </w:instrText>
+            <w:instrText xml:space="preserve"> PAGEREF _Toc263312611 \h </w:instrText>
           </w:r>
           <w:r>
             <w:rPr>
@@ -2021,7 +2022,7 @@
             <w:rPr>
               <w:noProof/>
             </w:rPr>
-            <w:instrText xml:space="preserve"> PAGEREF _Toc262915968 \h </w:instrText>
+            <w:instrText xml:space="preserve"> PAGEREF _Toc263312612 \h </w:instrText>
           </w:r>
           <w:r>
             <w:rPr>
@@ -2100,7 +2101,7 @@
             <w:rPr>
               <w:noProof/>
             </w:rPr>
-            <w:instrText xml:space="preserve"> PAGEREF _Toc262915969 \h </w:instrText>
+            <w:instrText xml:space="preserve"> PAGEREF _Toc263312613 \h </w:instrText>
           </w:r>
           <w:r>
             <w:rPr>
@@ -2179,7 +2180,7 @@
             <w:rPr>
               <w:noProof/>
             </w:rPr>
-            <w:instrText xml:space="preserve"> PAGEREF _Toc262915970 \h </w:instrText>
+            <w:instrText xml:space="preserve"> PAGEREF _Toc263312614 \h </w:instrText>
           </w:r>
           <w:r>
             <w:rPr>
@@ -2258,7 +2259,7 @@
             <w:rPr>
               <w:noProof/>
             </w:rPr>
-            <w:instrText xml:space="preserve"> PAGEREF _Toc262915971 \h </w:instrText>
+            <w:instrText xml:space="preserve"> PAGEREF _Toc263312615 \h </w:instrText>
           </w:r>
           <w:r>
             <w:rPr>
@@ -2337,7 +2338,7 @@
             <w:rPr>
               <w:noProof/>
             </w:rPr>
-            <w:instrText xml:space="preserve"> PAGEREF _Toc262915972 \h </w:instrText>
+            <w:instrText xml:space="preserve"> PAGEREF _Toc263312616 \h </w:instrText>
           </w:r>
           <w:r>
             <w:rPr>
@@ -2416,7 +2417,7 @@
             <w:rPr>
               <w:noProof/>
             </w:rPr>
-            <w:instrText xml:space="preserve"> PAGEREF _Toc262915973 \h </w:instrText>
+            <w:instrText xml:space="preserve"> PAGEREF _Toc263312617 \h </w:instrText>
           </w:r>
           <w:r>
             <w:rPr>
@@ -2495,7 +2496,7 @@
             <w:rPr>
               <w:noProof/>
             </w:rPr>
-            <w:instrText xml:space="preserve"> PAGEREF _Toc262915974 \h </w:instrText>
+            <w:instrText xml:space="preserve"> PAGEREF _Toc263312618 \h </w:instrText>
           </w:r>
           <w:r>
             <w:rPr>
@@ -2574,7 +2575,7 @@
             <w:rPr>
               <w:noProof/>
             </w:rPr>
-            <w:instrText xml:space="preserve"> PAGEREF _Toc262915975 \h </w:instrText>
+            <w:instrText xml:space="preserve"> PAGEREF _Toc263312619 \h </w:instrText>
           </w:r>
           <w:r>
             <w:rPr>
@@ -2653,7 +2654,7 @@
             <w:rPr>
               <w:noProof/>
             </w:rPr>
-            <w:instrText xml:space="preserve"> PAGEREF _Toc262915976 \h </w:instrText>
+            <w:instrText xml:space="preserve"> PAGEREF _Toc263312620 \h </w:instrText>
           </w:r>
           <w:r>
             <w:rPr>
@@ -2732,7 +2733,7 @@
             <w:rPr>
               <w:noProof/>
             </w:rPr>
-            <w:instrText xml:space="preserve"> PAGEREF _Toc262915977 \h </w:instrText>
+            <w:instrText xml:space="preserve"> PAGEREF _Toc263312621 \h </w:instrText>
           </w:r>
           <w:r>
             <w:rPr>
@@ -2811,7 +2812,7 @@
             <w:rPr>
               <w:noProof/>
             </w:rPr>
-            <w:instrText xml:space="preserve"> PAGEREF _Toc262915978 \h </w:instrText>
+            <w:instrText xml:space="preserve"> PAGEREF _Toc263312622 \h </w:instrText>
           </w:r>
           <w:r>
             <w:rPr>
@@ -2856,6 +2857,7 @@
             <w:rPr>
               <w:noProof/>
             </w:rPr>
+            <w:lastRenderedPageBreak/>
             <w:t>5.1.4</w:t>
           </w:r>
           <w:r>
@@ -2890,7 +2892,7 @@
             <w:rPr>
               <w:noProof/>
             </w:rPr>
-            <w:instrText xml:space="preserve"> PAGEREF _Toc262915979 \h </w:instrText>
+            <w:instrText xml:space="preserve"> PAGEREF _Toc263312623 \h </w:instrText>
           </w:r>
           <w:r>
             <w:rPr>
@@ -2969,7 +2971,7 @@
             <w:rPr>
               <w:noProof/>
             </w:rPr>
-            <w:instrText xml:space="preserve"> PAGEREF _Toc262915980 \h </w:instrText>
+            <w:instrText xml:space="preserve"> PAGEREF _Toc263312624 \h </w:instrText>
           </w:r>
           <w:r>
             <w:rPr>
@@ -3048,7 +3050,7 @@
             <w:rPr>
               <w:noProof/>
             </w:rPr>
-            <w:instrText xml:space="preserve"> PAGEREF _Toc262915981 \h </w:instrText>
+            <w:instrText xml:space="preserve"> PAGEREF _Toc263312625 \h </w:instrText>
           </w:r>
           <w:r>
             <w:rPr>
@@ -3127,7 +3129,7 @@
             <w:rPr>
               <w:noProof/>
             </w:rPr>
-            <w:instrText xml:space="preserve"> PAGEREF _Toc262915982 \h </w:instrText>
+            <w:instrText xml:space="preserve"> PAGEREF _Toc263312626 \h </w:instrText>
           </w:r>
           <w:r>
             <w:rPr>
@@ -3206,7 +3208,7 @@
             <w:rPr>
               <w:noProof/>
             </w:rPr>
-            <w:instrText xml:space="preserve"> PAGEREF _Toc262915983 \h </w:instrText>
+            <w:instrText xml:space="preserve"> PAGEREF _Toc263312627 \h </w:instrText>
           </w:r>
           <w:r>
             <w:rPr>
@@ -3285,7 +3287,7 @@
             <w:rPr>
               <w:noProof/>
             </w:rPr>
-            <w:instrText xml:space="preserve"> PAGEREF _Toc262915984 \h </w:instrText>
+            <w:instrText xml:space="preserve"> PAGEREF _Toc263312628 \h </w:instrText>
           </w:r>
           <w:r>
             <w:rPr>
@@ -3364,7 +3366,7 @@
             <w:rPr>
               <w:noProof/>
             </w:rPr>
-            <w:instrText xml:space="preserve"> PAGEREF _Toc262915985 \h </w:instrText>
+            <w:instrText xml:space="preserve"> PAGEREF _Toc263312629 \h </w:instrText>
           </w:r>
           <w:r>
             <w:rPr>
@@ -3443,7 +3445,7 @@
             <w:rPr>
               <w:noProof/>
             </w:rPr>
-            <w:instrText xml:space="preserve"> PAGEREF _Toc262915986 \h </w:instrText>
+            <w:instrText xml:space="preserve"> PAGEREF _Toc263312630 \h </w:instrText>
           </w:r>
           <w:r>
             <w:rPr>
@@ -3522,7 +3524,7 @@
             <w:rPr>
               <w:noProof/>
             </w:rPr>
-            <w:instrText xml:space="preserve"> PAGEREF _Toc262915987 \h </w:instrText>
+            <w:instrText xml:space="preserve"> PAGEREF _Toc263312631 \h </w:instrText>
           </w:r>
           <w:r>
             <w:rPr>
@@ -3601,7 +3603,7 @@
             <w:rPr>
               <w:noProof/>
             </w:rPr>
-            <w:instrText xml:space="preserve"> PAGEREF _Toc262915988 \h </w:instrText>
+            <w:instrText xml:space="preserve"> PAGEREF _Toc263312632 \h </w:instrText>
           </w:r>
           <w:r>
             <w:rPr>
@@ -3680,7 +3682,7 @@
             <w:rPr>
               <w:noProof/>
             </w:rPr>
-            <w:instrText xml:space="preserve"> PAGEREF _Toc262915989 \h </w:instrText>
+            <w:instrText xml:space="preserve"> PAGEREF _Toc263312633 \h </w:instrText>
           </w:r>
           <w:r>
             <w:rPr>
@@ -3759,7 +3761,7 @@
             <w:rPr>
               <w:noProof/>
             </w:rPr>
-            <w:instrText xml:space="preserve"> PAGEREF _Toc262915990 \h </w:instrText>
+            <w:instrText xml:space="preserve"> PAGEREF _Toc263312634 \h </w:instrText>
           </w:r>
           <w:r>
             <w:rPr>
@@ -3814,6 +3816,7 @@
         <w:rPr>
           <w:b/>
         </w:rPr>
+        <w:lastRenderedPageBreak/>
         <w:t>Revisionshistorik</w:t>
       </w:r>
     </w:p>
@@ -4527,7 +4530,11 @@
               <w:jc w:val="left"/>
             </w:pPr>
             <w:r>
-              <w:t xml:space="preserve">Då ändringarna ovan framtvingar v2.0 av tjänstekontraktet så gör vi det namnbyte på domänen som </w:t>
+              <w:t xml:space="preserve">Då ändringarna ovan </w:t>
+            </w:r>
+            <w:r>
+              <w:lastRenderedPageBreak/>
+              <w:t xml:space="preserve">framtvingar v2.0 av tjänstekontraktet så gör vi det namnbyte på domänen som </w:t>
             </w:r>
             <w:proofErr w:type="spellStart"/>
             <w:r>
@@ -4566,6 +4573,7 @@
               <w:pStyle w:val="TableText"/>
             </w:pPr>
             <w:r>
+              <w:lastRenderedPageBreak/>
               <w:t>magnus.larsson@inera.se</w:t>
             </w:r>
           </w:p>
@@ -4598,6 +4606,7 @@
               <w:rPr>
                 <w:color w:val="008000"/>
               </w:rPr>
+              <w:lastRenderedPageBreak/>
               <w:fldChar w:fldCharType="begin"/>
             </w:r>
             <w:r>
@@ -4712,7 +4721,7 @@
               <w:rPr>
                 <w:color w:val="008000"/>
               </w:rPr>
-              <w:t>RC_XX</w:t>
+              <w:t>RC5</w:t>
             </w:r>
             <w:r>
               <w:rPr>
@@ -4995,22 +5004,30 @@
             <w:pPr>
               <w:pStyle w:val="TableText"/>
             </w:pPr>
-            <w:proofErr w:type="spellStart"/>
-            <w:r>
-              <w:t>Arkitekturella</w:t>
-            </w:r>
-            <w:proofErr w:type="spellEnd"/>
-            <w:r>
-              <w:t xml:space="preserve"> beslut – </w:t>
-            </w:r>
-            <w:fldSimple w:instr=" TITLE  \* MERGEFORMAT ">
-              <w:r>
-                <w:rPr>
-                  <w:color w:val="9BBB59" w:themeColor="accent3"/>
-                </w:rPr>
-                <w:t>Dokumentnamn</w:t>
-              </w:r>
-            </w:fldSimple>
+            <w:r>
+              <w:t xml:space="preserve">Arkitekturella beslut – </w:t>
+            </w:r>
+            <w:r>
+              <w:fldChar w:fldCharType="begin"/>
+            </w:r>
+            <w:r>
+              <w:instrText xml:space="preserve"> TITLE  \* MERGEFORMAT </w:instrText>
+            </w:r>
+            <w:r>
+              <w:fldChar w:fldCharType="separate"/>
+            </w:r>
+            <w:r>
+              <w:rPr>
+                <w:color w:val="9BBB59" w:themeColor="accent3"/>
+              </w:rPr>
+              <w:t>Dokumentnamn</w:t>
+            </w:r>
+            <w:r>
+              <w:rPr>
+                <w:color w:val="9BBB59" w:themeColor="accent3"/>
+              </w:rPr>
+              <w:fldChar w:fldCharType="end"/>
+            </w:r>
           </w:p>
         </w:tc>
         <w:tc>
@@ -5274,7 +5291,7 @@
       </w:pPr>
       <w:bookmarkStart w:id="3" w:name="_Toc357754843"/>
       <w:bookmarkStart w:id="4" w:name="_Toc243452541"/>
-      <w:bookmarkStart w:id="5" w:name="_Toc262915950"/>
+      <w:bookmarkStart w:id="5" w:name="_Toc263312594"/>
       <w:r>
         <w:t>Inledning</w:t>
       </w:r>
@@ -5341,13 +5358,15 @@
         </w:rPr>
         <w:fldChar w:fldCharType="separate"/>
       </w:r>
+      <w:proofErr w:type="spellStart"/>
       <w:r>
         <w:rPr>
           <w:b/>
           <w:color w:val="76923C" w:themeColor="accent3" w:themeShade="BF"/>
         </w:rPr>
-        <w:t>DomänNamn_del1</w:t>
-      </w:r>
+        <w:t>infrastructure</w:t>
+      </w:r>
+      <w:proofErr w:type="spellEnd"/>
       <w:r>
         <w:rPr>
           <w:color w:val="76923C" w:themeColor="accent3" w:themeShade="BF"/>
@@ -5402,13 +5421,15 @@
         </w:rPr>
         <w:fldChar w:fldCharType="separate"/>
       </w:r>
+      <w:proofErr w:type="spellStart"/>
       <w:r>
         <w:rPr>
           <w:b/>
           <w:color w:val="76923C" w:themeColor="accent3" w:themeShade="BF"/>
         </w:rPr>
-        <w:t>DomänNamn_del2</w:t>
-      </w:r>
+        <w:t>itintegration</w:t>
+      </w:r>
+      <w:proofErr w:type="spellEnd"/>
       <w:r>
         <w:rPr>
           <w:color w:val="76923C" w:themeColor="accent3" w:themeShade="BF"/>
@@ -5463,13 +5484,15 @@
         </w:rPr>
         <w:fldChar w:fldCharType="separate"/>
       </w:r>
+      <w:proofErr w:type="spellStart"/>
       <w:r>
         <w:rPr>
           <w:b/>
           <w:color w:val="76923C" w:themeColor="accent3" w:themeShade="BF"/>
         </w:rPr>
-        <w:t>DomänNamn_del3</w:t>
-      </w:r>
+        <w:t>registry</w:t>
+      </w:r>
+      <w:proofErr w:type="spellEnd"/>
       <w:r>
         <w:rPr>
           <w:color w:val="76923C" w:themeColor="accent3" w:themeShade="BF"/>
@@ -5499,15 +5522,13 @@
         </w:rPr>
         <w:fldChar w:fldCharType="separate"/>
       </w:r>
-      <w:proofErr w:type="spellStart"/>
       <w:r>
         <w:rPr>
           <w:b/>
           <w:color w:val="76923C" w:themeColor="accent3" w:themeShade="BF"/>
         </w:rPr>
-        <w:t>SvensktDomänNamn</w:t>
-      </w:r>
-      <w:proofErr w:type="spellEnd"/>
+        <w:t>tjänstedressringsinformation</w:t>
+      </w:r>
       <w:r>
         <w:rPr>
           <w:color w:val="76923C" w:themeColor="accent3" w:themeShade="BF"/>
@@ -5520,15 +5541,7 @@
     </w:p>
     <w:p>
       <w:r>
-        <w:t xml:space="preserve">Tjänstekontrakten är baserade på RIVTA 2.1 [R2] och reglerade genom </w:t>
-      </w:r>
-      <w:proofErr w:type="spellStart"/>
-      <w:r>
-        <w:t>arkitekturella</w:t>
-      </w:r>
-      <w:proofErr w:type="spellEnd"/>
-      <w:r>
-        <w:t xml:space="preserve"> beslut [R1]</w:t>
+        <w:t>Tjänstekontrakten är baserade på RIVTA 2.1 [R2] och reglerade genom arkitekturella beslut [R1]</w:t>
       </w:r>
       <w:r>
         <w:t>.</w:t>
@@ -5550,7 +5563,7 @@
       <w:pPr>
         <w:pStyle w:val="Heading2"/>
       </w:pPr>
-      <w:bookmarkStart w:id="6" w:name="_Toc262915951"/>
+      <w:bookmarkStart w:id="6" w:name="_Toc263312595"/>
       <w:r>
         <w:t>WEB beskrivning</w:t>
       </w:r>
@@ -5606,16 +5619,7 @@
         </w:numPr>
       </w:pPr>
       <w:r>
-        <w:t>Olika typer av u</w:t>
-      </w:r>
-      <w:r>
-        <w:t xml:space="preserve">tbudstjänster och liknande konsumenter med avancerade process-logik </w:t>
-      </w:r>
-      <w:r>
-        <w:t>som vill</w:t>
-      </w:r>
-      <w:r>
-        <w:t xml:space="preserve"> veta vilka tjänstekontrakt en viss vårdenhet stödjer. </w:t>
+        <w:t xml:space="preserve">Olika typer av utbudstjänster och liknande konsumenter med avancerade process-logik som vill veta vilka tjänstekontrakt en viss vårdenhet stödjer. </w:t>
       </w:r>
       <w:r>
         <w:rPr>
@@ -5636,7 +5640,6 @@
           <w:noProof/>
           <w:lang w:val="en-US"/>
         </w:rPr>
-        <w:lastRenderedPageBreak/>
         <mc:AlternateContent>
           <mc:Choice Requires="wps">
             <w:drawing>
@@ -5804,7 +5807,7 @@
       <w:bookmarkStart w:id="11" w:name="_Toc163300578"/>
       <w:bookmarkStart w:id="12" w:name="_Toc163300880"/>
       <w:bookmarkStart w:id="13" w:name="_Toc198366954"/>
-      <w:bookmarkStart w:id="14" w:name="_Toc262915952"/>
+      <w:bookmarkStart w:id="14" w:name="_Toc263312596"/>
       <w:r>
         <w:t>Versionsinformation</w:t>
       </w:r>
@@ -5857,13 +5860,15 @@
         </w:rPr>
         <w:fldChar w:fldCharType="separate"/>
       </w:r>
+      <w:proofErr w:type="spellStart"/>
       <w:r>
         <w:rPr>
           <w:b/>
           <w:color w:val="76923C" w:themeColor="accent3" w:themeShade="BF"/>
         </w:rPr>
-        <w:t>DomänNamn_del1</w:t>
-      </w:r>
+        <w:t>infrastructure</w:t>
+      </w:r>
+      <w:proofErr w:type="spellEnd"/>
       <w:r>
         <w:rPr>
           <w:color w:val="76923C" w:themeColor="accent3" w:themeShade="BF"/>
@@ -5918,13 +5923,15 @@
         </w:rPr>
         <w:fldChar w:fldCharType="separate"/>
       </w:r>
+      <w:proofErr w:type="spellStart"/>
       <w:r>
         <w:rPr>
           <w:b/>
           <w:color w:val="76923C" w:themeColor="accent3" w:themeShade="BF"/>
         </w:rPr>
-        <w:t>DomänNamn_del2</w:t>
-      </w:r>
+        <w:t>itintegration</w:t>
+      </w:r>
+      <w:proofErr w:type="spellEnd"/>
       <w:r>
         <w:rPr>
           <w:color w:val="76923C" w:themeColor="accent3" w:themeShade="BF"/>
@@ -5979,13 +5986,15 @@
         </w:rPr>
         <w:fldChar w:fldCharType="separate"/>
       </w:r>
+      <w:proofErr w:type="spellStart"/>
       <w:r>
         <w:rPr>
           <w:b/>
           <w:color w:val="76923C" w:themeColor="accent3" w:themeShade="BF"/>
         </w:rPr>
-        <w:t>DomänNamn_del3</w:t>
-      </w:r>
+        <w:t>registry</w:t>
+      </w:r>
+      <w:proofErr w:type="spellEnd"/>
       <w:r>
         <w:rPr>
           <w:color w:val="76923C" w:themeColor="accent3" w:themeShade="BF"/>
@@ -6019,7 +6028,7 @@
       <w:bookmarkStart w:id="15" w:name="_Toc357754845"/>
       <w:bookmarkStart w:id="16" w:name="_Toc243452543"/>
       <w:bookmarkStart w:id="17" w:name="_Toc163300882"/>
-      <w:bookmarkStart w:id="18" w:name="_Toc262915953"/>
+      <w:bookmarkStart w:id="18" w:name="_Toc263312597"/>
       <w:r>
         <w:t xml:space="preserve">Version </w:t>
       </w:r>
@@ -6046,7 +6055,7 @@
           <w:b/>
           <w:color w:val="008000"/>
         </w:rPr>
-        <w:t>1</w:t>
+        <w:t>2</w:t>
       </w:r>
       <w:r>
         <w:rPr>
@@ -6168,7 +6177,7 @@
           <w:b/>
           <w:color w:val="76923C" w:themeColor="accent3" w:themeShade="BF"/>
         </w:rPr>
-        <w:t>RC_XX</w:t>
+        <w:t>RC5</w:t>
       </w:r>
       <w:bookmarkEnd w:id="18"/>
       <w:r>
@@ -6183,7 +6192,7 @@
         <w:pStyle w:val="Heading3"/>
       </w:pPr>
       <w:bookmarkStart w:id="19" w:name="_Toc243452544"/>
-      <w:bookmarkStart w:id="20" w:name="_Toc262915954"/>
+      <w:bookmarkStart w:id="20" w:name="_Toc263312598"/>
       <w:r>
         <w:t>Oförändrade tjänstekontrakt</w:t>
       </w:r>
@@ -6208,7 +6217,7 @@
       <w:pPr>
         <w:pStyle w:val="Heading3"/>
       </w:pPr>
-      <w:bookmarkStart w:id="22" w:name="_Toc262915955"/>
+      <w:bookmarkStart w:id="22" w:name="_Toc263312599"/>
       <w:r>
         <w:t>Nya tjänstekontrakt</w:t>
       </w:r>
@@ -6233,7 +6242,7 @@
         <w:pStyle w:val="Heading3"/>
       </w:pPr>
       <w:bookmarkStart w:id="23" w:name="_Toc243452546"/>
-      <w:bookmarkStart w:id="24" w:name="_Toc262915956"/>
+      <w:bookmarkStart w:id="24" w:name="_Toc263312600"/>
       <w:r>
         <w:t>Förändrade tjänstekontrakt</w:t>
       </w:r>
@@ -7066,7 +7075,7 @@
         <w:pStyle w:val="Heading3"/>
       </w:pPr>
       <w:bookmarkStart w:id="25" w:name="_Toc243452547"/>
-      <w:bookmarkStart w:id="26" w:name="_Toc262915957"/>
+      <w:bookmarkStart w:id="26" w:name="_Toc263312601"/>
       <w:r>
         <w:t>Utgångna tjänstekontrakt</w:t>
       </w:r>
@@ -7084,7 +7093,7 @@
       </w:pPr>
       <w:bookmarkStart w:id="27" w:name="_Toc357754847"/>
       <w:bookmarkStart w:id="28" w:name="_Toc243452549"/>
-      <w:bookmarkStart w:id="29" w:name="_Toc262915958"/>
+      <w:bookmarkStart w:id="29" w:name="_Toc263312602"/>
       <w:bookmarkEnd w:id="17"/>
       <w:r>
         <w:t>Tjänstedomänens arkitektur</w:t>
@@ -7117,8 +7126,9 @@
       </w:pPr>
       <w:bookmarkStart w:id="30" w:name="_Toc357754848"/>
       <w:bookmarkStart w:id="31" w:name="_Toc243452550"/>
-      <w:bookmarkStart w:id="32" w:name="_Toc262915959"/>
-      <w:r>
+      <w:bookmarkStart w:id="32" w:name="_Toc263312603"/>
+      <w:r>
+        <w:lastRenderedPageBreak/>
         <w:t>Flöden</w:t>
       </w:r>
       <w:bookmarkEnd w:id="30"/>
@@ -7129,7 +7139,7 @@
       <w:pPr>
         <w:pStyle w:val="Heading3"/>
       </w:pPr>
-      <w:bookmarkStart w:id="33" w:name="_Toc262915960"/>
+      <w:bookmarkStart w:id="33" w:name="_Toc263312604"/>
       <w:r>
         <w:t>EI läser in aktuella prenumeranter</w:t>
       </w:r>
@@ -7340,7 +7350,7 @@
       <w:pPr>
         <w:pStyle w:val="Heading3"/>
       </w:pPr>
-      <w:bookmarkStart w:id="34" w:name="_Toc262915961"/>
+      <w:bookmarkStart w:id="34" w:name="_Toc263312605"/>
       <w:r>
         <w:t>En u</w:t>
       </w:r>
@@ -7476,7 +7486,7 @@
         <w:pStyle w:val="Heading3"/>
       </w:pPr>
       <w:bookmarkStart w:id="35" w:name="_Toc243452553"/>
-      <w:bookmarkStart w:id="36" w:name="_Toc262915962"/>
+      <w:bookmarkStart w:id="36" w:name="_Toc263312606"/>
       <w:r>
         <w:t>Obligatoriska kontrakt</w:t>
       </w:r>
@@ -7844,7 +7854,7 @@
       </w:pPr>
       <w:bookmarkStart w:id="37" w:name="_Toc357754849"/>
       <w:bookmarkStart w:id="38" w:name="_Toc243452554"/>
-      <w:bookmarkStart w:id="39" w:name="_Toc262915963"/>
+      <w:bookmarkStart w:id="39" w:name="_Toc263312607"/>
       <w:r>
         <w:t>Adressering</w:t>
       </w:r>
@@ -7938,7 +7948,7 @@
       </w:pPr>
       <w:bookmarkStart w:id="40" w:name="_Toc357754850"/>
       <w:bookmarkStart w:id="41" w:name="_Toc243452555"/>
-      <w:bookmarkStart w:id="42" w:name="_Toc262915964"/>
+      <w:bookmarkStart w:id="42" w:name="_Toc263312608"/>
       <w:proofErr w:type="spellStart"/>
       <w:r>
         <w:t>Aggregering</w:t>
@@ -7980,8 +7990,9 @@
       </w:pPr>
       <w:bookmarkStart w:id="43" w:name="_Toc357754851"/>
       <w:bookmarkStart w:id="44" w:name="_Toc243452556"/>
-      <w:bookmarkStart w:id="45" w:name="_Toc262915965"/>
-      <w:r>
+      <w:bookmarkStart w:id="45" w:name="_Toc263312609"/>
+      <w:r>
+        <w:lastRenderedPageBreak/>
         <w:t>Annat…</w:t>
       </w:r>
       <w:bookmarkEnd w:id="43"/>
@@ -8000,7 +8011,7 @@
       <w:bookmarkStart w:id="46" w:name="_Toc224960921"/>
       <w:bookmarkStart w:id="47" w:name="_Toc357754852"/>
       <w:bookmarkStart w:id="48" w:name="_Toc243452557"/>
-      <w:bookmarkStart w:id="49" w:name="_Toc262915966"/>
+      <w:bookmarkStart w:id="49" w:name="_Toc263312610"/>
       <w:r>
         <w:t>Tjänstedomänens krav och regler</w:t>
       </w:r>
@@ -8021,7 +8032,7 @@
       </w:pPr>
       <w:bookmarkStart w:id="50" w:name="_Toc357754853"/>
       <w:bookmarkStart w:id="51" w:name="_Toc243452558"/>
-      <w:bookmarkStart w:id="52" w:name="_Toc262915967"/>
+      <w:bookmarkStart w:id="52" w:name="_Toc263312611"/>
       <w:r>
         <w:t>Informationssäkerhet och juridik</w:t>
       </w:r>
@@ -8041,7 +8052,7 @@
         <w:pStyle w:val="Heading2"/>
       </w:pPr>
       <w:bookmarkStart w:id="53" w:name="_Toc243452559"/>
-      <w:bookmarkStart w:id="54" w:name="_Toc262915968"/>
+      <w:bookmarkStart w:id="54" w:name="_Toc263312612"/>
       <w:r>
         <w:t>Icke funktionella krav</w:t>
       </w:r>
@@ -8060,7 +8071,7 @@
         <w:pStyle w:val="Heading3"/>
       </w:pPr>
       <w:bookmarkStart w:id="55" w:name="_Toc243452560"/>
-      <w:bookmarkStart w:id="56" w:name="_Toc262915969"/>
+      <w:bookmarkStart w:id="56" w:name="_Toc263312613"/>
       <w:r>
         <w:t>SLA krav</w:t>
       </w:r>
@@ -8069,7 +8080,6 @@
     </w:p>
     <w:p>
       <w:r>
-        <w:lastRenderedPageBreak/>
         <w:t>Följande generella SLA-krav gäller för alla tjänsteproducenter som tillhandahåller tjänster. Dessa krav gäller där inget annat anges för ett specifikt tjänstekontrakt.</w:t>
       </w:r>
     </w:p>
@@ -8326,7 +8336,7 @@
         <w:pStyle w:val="Heading3"/>
       </w:pPr>
       <w:bookmarkStart w:id="57" w:name="_Toc243452561"/>
-      <w:bookmarkStart w:id="58" w:name="_Toc262915970"/>
+      <w:bookmarkStart w:id="58" w:name="_Toc263312614"/>
       <w:r>
         <w:t>Övriga krav</w:t>
       </w:r>
@@ -8342,7 +8352,7 @@
       <w:bookmarkStart w:id="60" w:name="_Toc243452562"/>
       <w:bookmarkStart w:id="61" w:name="_Toc224960922"/>
       <w:bookmarkStart w:id="62" w:name="_Toc357754855"/>
-      <w:bookmarkStart w:id="63" w:name="_Toc262915971"/>
+      <w:bookmarkStart w:id="63" w:name="_Toc263312615"/>
       <w:bookmarkEnd w:id="11"/>
       <w:bookmarkEnd w:id="12"/>
       <w:bookmarkEnd w:id="13"/>
@@ -8360,7 +8370,7 @@
         <w:pStyle w:val="Heading3"/>
       </w:pPr>
       <w:bookmarkStart w:id="64" w:name="_Toc243452563"/>
-      <w:bookmarkStart w:id="65" w:name="_Toc262915972"/>
+      <w:bookmarkStart w:id="65" w:name="_Toc263312616"/>
       <w:r>
         <w:t>Krav på en tjänsteproducent</w:t>
       </w:r>
@@ -8613,6 +8623,7 @@
         <w:pStyle w:val="Heading4"/>
       </w:pPr>
       <w:r>
+        <w:lastRenderedPageBreak/>
         <w:t>Tekniska fel</w:t>
       </w:r>
     </w:p>
@@ -8789,7 +8800,7 @@
         <w:pStyle w:val="Heading3"/>
       </w:pPr>
       <w:bookmarkStart w:id="66" w:name="_Toc243452564"/>
-      <w:bookmarkStart w:id="67" w:name="_Toc262915973"/>
+      <w:bookmarkStart w:id="67" w:name="_Toc263312617"/>
       <w:r>
         <w:t>Krav på en tjänstekonsument</w:t>
       </w:r>
@@ -8820,8 +8831,9 @@
       <w:pPr>
         <w:pStyle w:val="Heading1"/>
       </w:pPr>
-      <w:bookmarkStart w:id="69" w:name="_Toc262915974"/>
-      <w:r>
+      <w:bookmarkStart w:id="69" w:name="_Toc263312618"/>
+      <w:r>
+        <w:lastRenderedPageBreak/>
         <w:t xml:space="preserve">Tjänstedomänens </w:t>
       </w:r>
       <w:bookmarkEnd w:id="61"/>
@@ -9143,7 +9155,11 @@
             </w:r>
             <w:proofErr w:type="spellEnd"/>
             <w:r>
-              <w:t xml:space="preserve"> tekniska expertgrupp på projektplatsen http://code.google.com/p/rivta/</w:t>
+              <w:t xml:space="preserve"> </w:t>
+            </w:r>
+            <w:r>
+              <w:lastRenderedPageBreak/>
+              <w:t>tekniska expertgrupp på projektplatsen http://code.google.com/p/rivta/</w:t>
             </w:r>
           </w:p>
         </w:tc>
@@ -9170,6 +9186,7 @@
               <w:pStyle w:val="BodyText"/>
             </w:pPr>
             <w:r>
+              <w:lastRenderedPageBreak/>
               <w:t>Tjänstekontrakt</w:t>
             </w:r>
           </w:p>
@@ -9495,11 +9512,12 @@
           <w:noProof/>
         </w:rPr>
       </w:pPr>
-      <w:bookmarkStart w:id="71" w:name="_Toc262915975"/>
+      <w:bookmarkStart w:id="71" w:name="_Toc263312619"/>
       <w:r>
         <w:rPr>
           <w:noProof/>
         </w:rPr>
+        <w:lastRenderedPageBreak/>
         <w:t>Formatregler</w:t>
       </w:r>
       <w:bookmarkEnd w:id="71"/>
@@ -9508,7 +9526,7 @@
       <w:pPr>
         <w:pStyle w:val="Heading3"/>
       </w:pPr>
-      <w:bookmarkStart w:id="72" w:name="_Toc262915976"/>
+      <w:bookmarkStart w:id="72" w:name="_Toc263312620"/>
       <w:r>
         <w:t>Format för personidentitet</w:t>
       </w:r>
@@ -9532,7 +9550,7 @@
       <w:pPr>
         <w:pStyle w:val="Heading3"/>
       </w:pPr>
-      <w:bookmarkStart w:id="73" w:name="_Toc262915977"/>
+      <w:bookmarkStart w:id="73" w:name="_Toc263312621"/>
       <w:r>
         <w:t>Format för Datum</w:t>
       </w:r>
@@ -9548,7 +9566,7 @@
       <w:pPr>
         <w:pStyle w:val="Heading3"/>
       </w:pPr>
-      <w:bookmarkStart w:id="74" w:name="_Toc262915978"/>
+      <w:bookmarkStart w:id="74" w:name="_Toc263312622"/>
       <w:r>
         <w:t>Format för Datum och Tid</w:t>
       </w:r>
@@ -9580,7 +9598,7 @@
       <w:pPr>
         <w:pStyle w:val="Heading3"/>
       </w:pPr>
-      <w:bookmarkStart w:id="75" w:name="_Toc262915979"/>
+      <w:bookmarkStart w:id="75" w:name="_Toc263312623"/>
       <w:r>
         <w:t>Tidszon för tidpunkter</w:t>
       </w:r>
@@ -9605,7 +9623,7 @@
       </w:pPr>
       <w:bookmarkStart w:id="76" w:name="_Toc357754858"/>
       <w:bookmarkStart w:id="77" w:name="_Toc243452569"/>
-      <w:bookmarkStart w:id="78" w:name="_Toc262915980"/>
+      <w:bookmarkStart w:id="78" w:name="_Toc263312624"/>
       <w:r>
         <w:t>Tjänstekontrakt</w:t>
       </w:r>
@@ -9619,7 +9637,7 @@
         <w:pStyle w:val="Heading2"/>
       </w:pPr>
       <w:bookmarkStart w:id="79" w:name="_Toc246650551"/>
-      <w:bookmarkStart w:id="80" w:name="_Toc262915981"/>
+      <w:bookmarkStart w:id="80" w:name="_Toc263312625"/>
       <w:proofErr w:type="spellStart"/>
       <w:r>
         <w:t>GetLogicalAddresseesByServiceContract</w:t>
@@ -9661,7 +9679,7 @@
       <w:pPr>
         <w:pStyle w:val="Heading3"/>
       </w:pPr>
-      <w:bookmarkStart w:id="82" w:name="_Toc262915982"/>
+      <w:bookmarkStart w:id="82" w:name="_Toc263312626"/>
       <w:r>
         <w:t>Version</w:t>
       </w:r>
@@ -9679,7 +9697,7 @@
         <w:pStyle w:val="Heading3"/>
       </w:pPr>
       <w:bookmarkStart w:id="83" w:name="_Toc243452572"/>
-      <w:bookmarkStart w:id="84" w:name="_Toc262915983"/>
+      <w:bookmarkStart w:id="84" w:name="_Toc263312627"/>
       <w:r>
         <w:t>Fältregler</w:t>
       </w:r>
@@ -9915,6 +9933,7 @@
               <w:rPr>
                 <w:lang w:val="en-GB"/>
               </w:rPr>
+              <w:lastRenderedPageBreak/>
               <w:t>serviceConsumerHsaId</w:t>
             </w:r>
             <w:proofErr w:type="spellEnd"/>
@@ -10787,7 +10806,7 @@
         <w:pStyle w:val="Heading3"/>
       </w:pPr>
       <w:bookmarkStart w:id="85" w:name="_Toc243452573"/>
-      <w:bookmarkStart w:id="86" w:name="_Toc262915984"/>
+      <w:bookmarkStart w:id="86" w:name="_Toc263312628"/>
       <w:r>
         <w:t>Övriga regler</w:t>
       </w:r>
@@ -10856,6 +10875,7 @@
         <w:spacing w:line="240" w:lineRule="auto"/>
       </w:pPr>
       <w:r>
+        <w:lastRenderedPageBreak/>
         <w:t xml:space="preserve">Om posten </w:t>
       </w:r>
       <w:proofErr w:type="spellStart"/>
@@ -11833,6 +11853,7 @@
           <w:rFonts w:ascii="Courier New" w:hAnsi="Courier New" w:cs="Courier New"/>
           <w:szCs w:val="20"/>
         </w:rPr>
+        <w:lastRenderedPageBreak/>
         <w:t xml:space="preserve">  </w:t>
       </w:r>
       <w:r>
@@ -13057,6 +13078,7 @@
           <w:rFonts w:ascii="Courier New" w:hAnsi="Courier New" w:cs="Courier New"/>
           <w:szCs w:val="20"/>
         </w:rPr>
+        <w:lastRenderedPageBreak/>
         <w:t>&lt;/</w:t>
       </w:r>
       <w:proofErr w:type="spellStart"/>
@@ -13743,7 +13765,7 @@
         <w:pStyle w:val="Heading3"/>
       </w:pPr>
       <w:bookmarkStart w:id="87" w:name="_Toc243452574"/>
-      <w:bookmarkStart w:id="88" w:name="_Toc262915985"/>
+      <w:bookmarkStart w:id="88" w:name="_Toc263312629"/>
       <w:r>
         <w:t>Annan information om kontraktet</w:t>
       </w:r>
@@ -13770,7 +13792,7 @@
         <w:br w:type="page"/>
       </w:r>
       <w:bookmarkStart w:id="89" w:name="_Toc246650552"/>
-      <w:bookmarkStart w:id="90" w:name="_Toc262915986"/>
+      <w:bookmarkStart w:id="90" w:name="_Toc263312630"/>
       <w:proofErr w:type="spellStart"/>
       <w:r>
         <w:lastRenderedPageBreak/>
@@ -13902,7 +13924,7 @@
       <w:pPr>
         <w:pStyle w:val="Heading3"/>
       </w:pPr>
-      <w:bookmarkStart w:id="91" w:name="_Toc262915987"/>
+      <w:bookmarkStart w:id="91" w:name="_Toc263312631"/>
       <w:r>
         <w:t>Version</w:t>
       </w:r>
@@ -13918,7 +13940,7 @@
       <w:pPr>
         <w:pStyle w:val="Heading3"/>
       </w:pPr>
-      <w:bookmarkStart w:id="92" w:name="_Toc262915988"/>
+      <w:bookmarkStart w:id="92" w:name="_Toc263312632"/>
       <w:r>
         <w:t>Fältregler</w:t>
       </w:r>
@@ -14586,7 +14608,7 @@
       <w:pPr>
         <w:pStyle w:val="Heading3"/>
       </w:pPr>
-      <w:bookmarkStart w:id="93" w:name="_Toc262915989"/>
+      <w:bookmarkStart w:id="93" w:name="_Toc263312633"/>
       <w:r>
         <w:t>Övriga regler</w:t>
       </w:r>
@@ -14613,6 +14635,7 @@
         <w:pStyle w:val="Heading4"/>
       </w:pPr>
       <w:r>
+        <w:lastRenderedPageBreak/>
         <w:t>Icke funktionella krav</w:t>
       </w:r>
     </w:p>
@@ -14639,7 +14662,7 @@
       <w:pPr>
         <w:pStyle w:val="Heading3"/>
       </w:pPr>
-      <w:bookmarkStart w:id="94" w:name="_Toc262915990"/>
+      <w:bookmarkStart w:id="94" w:name="_Toc263312634"/>
       <w:r>
         <w:t>Annan information om kontraktet</w:t>
       </w:r>
@@ -15017,7 +15040,7 @@
               <w:rStyle w:val="PageNumber"/>
               <w:noProof/>
             </w:rPr>
-            <w:t>7</w:t>
+            <w:t>3</w:t>
           </w:r>
           <w:r>
             <w:rPr>
@@ -20146,6 +20169,7 @@
   <w:style w:type="character" w:default="1" w:styleId="DefaultParagraphFont">
     <w:name w:val="Default Paragraph Font"/>
     <w:uiPriority w:val="1"/>
+    <w:semiHidden/>
     <w:unhideWhenUsed/>
   </w:style>
   <w:style w:type="table" w:default="1" w:styleId="TableNormal">
@@ -21060,6 +21084,7 @@
   <w:style w:type="character" w:default="1" w:styleId="DefaultParagraphFont">
     <w:name w:val="Default Paragraph Font"/>
     <w:uiPriority w:val="1"/>
+    <w:semiHidden/>
     <w:unhideWhenUsed/>
   </w:style>
   <w:style w:type="table" w:default="1" w:styleId="TableNormal">
@@ -21876,7 +21901,7 @@
 </file>
 
 <file path=customXml/itemProps1.xml><?xml version="1.0" encoding="utf-8"?>
-<ds:datastoreItem xmlns:ds="http://schemas.openxmlformats.org/officeDocument/2006/customXml" ds:itemID="{C81E1A7B-879B-9B47-BAAB-A0504CB64EBC}">
+<ds:datastoreItem xmlns:ds="http://schemas.openxmlformats.org/officeDocument/2006/customXml" ds:itemID="{A7A33505-C5F1-F34F-A450-59CDB921BBA2}">
   <ds:schemaRefs>
     <ds:schemaRef ds:uri="http://schemas.openxmlformats.org/officeDocument/2006/bibliography"/>
   </ds:schemaRefs>

</xml_diff>

<commit_message>
Registry. Markerat kap 4.1 som inte tillämpligt
</commit_message>
<xml_diff>
--- a/ServiceInteractions/riv/infrastructure/itintegration/registry/trunk/docs/TKB_infrastructure_itintegration_registry.docx
+++ b/ServiceInteractions/riv/infrastructure/itintegration/registry/trunk/docs/TKB_infrastructure_itintegration_registry.docx
@@ -507,8 +507,6 @@
           <w:r>
             <w:fldChar w:fldCharType="separate"/>
           </w:r>
-          <w:bookmarkStart w:id="1" w:name="_GoBack"/>
-          <w:bookmarkEnd w:id="1"/>
           <w:r>
             <w:rPr>
               <w:noProof/>
@@ -3809,9 +3807,9 @@
       <w:r>
         <w:br w:type="page"/>
       </w:r>
-      <w:bookmarkStart w:id="2" w:name="Radera3"/>
+      <w:bookmarkStart w:id="1" w:name="Radera3"/>
       <w:bookmarkEnd w:id="0"/>
-      <w:bookmarkEnd w:id="2"/>
+      <w:bookmarkEnd w:id="1"/>
       <w:r>
         <w:rPr>
           <w:b/>
@@ -5007,27 +5005,14 @@
             <w:r>
               <w:t xml:space="preserve">Arkitekturella beslut – </w:t>
             </w:r>
-            <w:r>
-              <w:fldChar w:fldCharType="begin"/>
-            </w:r>
-            <w:r>
-              <w:instrText xml:space="preserve"> TITLE  \* MERGEFORMAT </w:instrText>
-            </w:r>
-            <w:r>
-              <w:fldChar w:fldCharType="separate"/>
-            </w:r>
-            <w:r>
-              <w:rPr>
-                <w:color w:val="9BBB59" w:themeColor="accent3"/>
-              </w:rPr>
-              <w:t>Dokumentnamn</w:t>
-            </w:r>
-            <w:r>
-              <w:rPr>
-                <w:color w:val="9BBB59" w:themeColor="accent3"/>
-              </w:rPr>
-              <w:fldChar w:fldCharType="end"/>
-            </w:r>
+            <w:fldSimple w:instr=" TITLE  \* MERGEFORMAT ">
+              <w:r>
+                <w:rPr>
+                  <w:color w:val="9BBB59" w:themeColor="accent3"/>
+                </w:rPr>
+                <w:t>Dokumentnamn</w:t>
+              </w:r>
+            </w:fldSimple>
           </w:p>
         </w:tc>
         <w:tc>
@@ -5289,15 +5274,15 @@
       <w:pPr>
         <w:pStyle w:val="Heading1"/>
       </w:pPr>
-      <w:bookmarkStart w:id="3" w:name="_Toc357754843"/>
-      <w:bookmarkStart w:id="4" w:name="_Toc243452541"/>
-      <w:bookmarkStart w:id="5" w:name="_Toc263312594"/>
+      <w:bookmarkStart w:id="2" w:name="_Toc357754843"/>
+      <w:bookmarkStart w:id="3" w:name="_Toc243452541"/>
+      <w:bookmarkStart w:id="4" w:name="_Toc263312594"/>
       <w:r>
         <w:t>Inledning</w:t>
       </w:r>
+      <w:bookmarkEnd w:id="2"/>
       <w:bookmarkEnd w:id="3"/>
       <w:bookmarkEnd w:id="4"/>
-      <w:bookmarkEnd w:id="5"/>
     </w:p>
     <w:p>
       <w:pPr>
@@ -5563,11 +5548,11 @@
       <w:pPr>
         <w:pStyle w:val="Heading2"/>
       </w:pPr>
-      <w:bookmarkStart w:id="6" w:name="_Toc263312595"/>
+      <w:bookmarkStart w:id="5" w:name="_Toc263312595"/>
       <w:r>
         <w:t>WEB beskrivning</w:t>
       </w:r>
-      <w:bookmarkEnd w:id="6"/>
+      <w:bookmarkEnd w:id="5"/>
     </w:p>
     <w:p>
       <w:r>
@@ -5800,22 +5785,22 @@
       <w:pPr>
         <w:pStyle w:val="Heading1"/>
       </w:pPr>
-      <w:bookmarkStart w:id="7" w:name="_Toc198086678"/>
-      <w:bookmarkStart w:id="8" w:name="_Toc224960918"/>
-      <w:bookmarkStart w:id="9" w:name="_Toc357754844"/>
-      <w:bookmarkStart w:id="10" w:name="_Toc243452542"/>
+      <w:bookmarkStart w:id="6" w:name="_Toc198086678"/>
+      <w:bookmarkStart w:id="7" w:name="_Toc224960918"/>
+      <w:bookmarkStart w:id="8" w:name="_Toc357754844"/>
+      <w:bookmarkStart w:id="9" w:name="_Toc243452542"/>
+      <w:bookmarkStart w:id="10" w:name="_Toc263312596"/>
       <w:bookmarkStart w:id="11" w:name="_Toc163300578"/>
       <w:bookmarkStart w:id="12" w:name="_Toc163300880"/>
       <w:bookmarkStart w:id="13" w:name="_Toc198366954"/>
-      <w:bookmarkStart w:id="14" w:name="_Toc263312596"/>
       <w:r>
         <w:t>Versionsinformation</w:t>
       </w:r>
+      <w:bookmarkEnd w:id="6"/>
       <w:bookmarkEnd w:id="7"/>
       <w:bookmarkEnd w:id="8"/>
       <w:bookmarkEnd w:id="9"/>
       <w:bookmarkEnd w:id="10"/>
-      <w:bookmarkEnd w:id="14"/>
     </w:p>
     <w:p>
       <w:r>
@@ -6025,10 +6010,10 @@
       <w:pPr>
         <w:pStyle w:val="Heading2"/>
       </w:pPr>
-      <w:bookmarkStart w:id="15" w:name="_Toc357754845"/>
-      <w:bookmarkStart w:id="16" w:name="_Toc243452543"/>
+      <w:bookmarkStart w:id="14" w:name="_Toc357754845"/>
+      <w:bookmarkStart w:id="15" w:name="_Toc243452543"/>
+      <w:bookmarkStart w:id="16" w:name="_Toc263312597"/>
       <w:bookmarkStart w:id="17" w:name="_Toc163300882"/>
-      <w:bookmarkStart w:id="18" w:name="_Toc263312597"/>
       <w:r>
         <w:t xml:space="preserve">Version </w:t>
       </w:r>
@@ -6152,8 +6137,8 @@
         </w:rPr>
         <w:t>.</w:t>
       </w:r>
+      <w:bookmarkEnd w:id="14"/>
       <w:bookmarkEnd w:id="15"/>
-      <w:bookmarkEnd w:id="16"/>
       <w:r>
         <w:rPr>
           <w:color w:val="76923C" w:themeColor="accent3" w:themeShade="BF"/>
@@ -6179,33 +6164,57 @@
         </w:rPr>
         <w:t>RC5</w:t>
       </w:r>
+      <w:bookmarkEnd w:id="16"/>
+      <w:r>
+        <w:rPr>
+          <w:color w:val="76923C" w:themeColor="accent3" w:themeShade="BF"/>
+        </w:rPr>
+        <w:fldChar w:fldCharType="end"/>
+      </w:r>
+    </w:p>
+    <w:p>
+      <w:pPr>
+        <w:pStyle w:val="Heading3"/>
+      </w:pPr>
+      <w:bookmarkStart w:id="18" w:name="_Toc243452544"/>
+      <w:bookmarkStart w:id="19" w:name="_Toc263312598"/>
+      <w:r>
+        <w:t>Oförändrade tjänstekontrakt</w:t>
+      </w:r>
       <w:bookmarkEnd w:id="18"/>
-      <w:r>
-        <w:rPr>
-          <w:color w:val="76923C" w:themeColor="accent3" w:themeShade="BF"/>
-        </w:rPr>
-        <w:fldChar w:fldCharType="end"/>
-      </w:r>
+      <w:bookmarkEnd w:id="19"/>
+    </w:p>
+    <w:p>
+      <w:pPr>
+        <w:pStyle w:val="BodyText"/>
+      </w:pPr>
+      <w:bookmarkStart w:id="20" w:name="_Toc243452545"/>
+      <w:r>
+        <w:t>Samtliga tjänstekontrakt har förändrats.</w:t>
+      </w:r>
+    </w:p>
+    <w:p>
+      <w:pPr>
+        <w:pStyle w:val="BodyText"/>
+      </w:pPr>
     </w:p>
     <w:p>
       <w:pPr>
         <w:pStyle w:val="Heading3"/>
       </w:pPr>
-      <w:bookmarkStart w:id="19" w:name="_Toc243452544"/>
-      <w:bookmarkStart w:id="20" w:name="_Toc263312598"/>
-      <w:r>
-        <w:t>Oförändrade tjänstekontrakt</w:t>
-      </w:r>
-      <w:bookmarkEnd w:id="19"/>
+      <w:bookmarkStart w:id="21" w:name="_Toc263312599"/>
+      <w:r>
+        <w:t>Nya tjänstekontrakt</w:t>
+      </w:r>
       <w:bookmarkEnd w:id="20"/>
+      <w:bookmarkEnd w:id="21"/>
     </w:p>
     <w:p>
       <w:pPr>
         <w:pStyle w:val="BodyText"/>
       </w:pPr>
-      <w:bookmarkStart w:id="21" w:name="_Toc243452545"/>
-      <w:r>
-        <w:t>Samtliga tjänstekontrakt har förändrats.</w:t>
+      <w:r>
+        <w:t>Inga nya tjänstekontrakt har tillförts.</w:t>
       </w:r>
     </w:p>
     <w:p>
@@ -6217,37 +6226,13 @@
       <w:pPr>
         <w:pStyle w:val="Heading3"/>
       </w:pPr>
-      <w:bookmarkStart w:id="22" w:name="_Toc263312599"/>
-      <w:r>
-        <w:t>Nya tjänstekontrakt</w:t>
-      </w:r>
-      <w:bookmarkEnd w:id="21"/>
+      <w:bookmarkStart w:id="22" w:name="_Toc243452546"/>
+      <w:bookmarkStart w:id="23" w:name="_Toc263312600"/>
+      <w:r>
+        <w:t>Förändrade tjänstekontrakt</w:t>
+      </w:r>
       <w:bookmarkEnd w:id="22"/>
-    </w:p>
-    <w:p>
-      <w:pPr>
-        <w:pStyle w:val="BodyText"/>
-      </w:pPr>
-      <w:r>
-        <w:t>Inga nya tjänstekontrakt har tillförts.</w:t>
-      </w:r>
-    </w:p>
-    <w:p>
-      <w:pPr>
-        <w:pStyle w:val="BodyText"/>
-      </w:pPr>
-    </w:p>
-    <w:p>
-      <w:pPr>
-        <w:pStyle w:val="Heading3"/>
-      </w:pPr>
-      <w:bookmarkStart w:id="23" w:name="_Toc243452546"/>
-      <w:bookmarkStart w:id="24" w:name="_Toc263312600"/>
-      <w:r>
-        <w:t>Förändrade tjänstekontrakt</w:t>
-      </w:r>
       <w:bookmarkEnd w:id="23"/>
-      <w:bookmarkEnd w:id="24"/>
     </w:p>
     <w:p>
       <w:pPr>
@@ -7074,33 +7059,33 @@
       <w:pPr>
         <w:pStyle w:val="Heading3"/>
       </w:pPr>
-      <w:bookmarkStart w:id="25" w:name="_Toc243452547"/>
-      <w:bookmarkStart w:id="26" w:name="_Toc263312601"/>
+      <w:bookmarkStart w:id="24" w:name="_Toc243452547"/>
+      <w:bookmarkStart w:id="25" w:name="_Toc263312601"/>
       <w:r>
         <w:t>Utgångna tjänstekontrakt</w:t>
       </w:r>
+      <w:bookmarkEnd w:id="24"/>
       <w:bookmarkEnd w:id="25"/>
+    </w:p>
+    <w:p>
+      <w:r>
+        <w:t>Inga tjänstekontrakt har utgått.</w:t>
+      </w:r>
+    </w:p>
+    <w:p>
+      <w:pPr>
+        <w:pStyle w:val="Heading1"/>
+      </w:pPr>
+      <w:bookmarkStart w:id="26" w:name="_Toc357754847"/>
+      <w:bookmarkStart w:id="27" w:name="_Toc243452549"/>
+      <w:bookmarkStart w:id="28" w:name="_Toc263312602"/>
+      <w:bookmarkEnd w:id="17"/>
+      <w:r>
+        <w:t>Tjänstedomänens arkitektur</w:t>
+      </w:r>
       <w:bookmarkEnd w:id="26"/>
-    </w:p>
-    <w:p>
-      <w:r>
-        <w:t>Inga tjänstekontrakt har utgått.</w:t>
-      </w:r>
-    </w:p>
-    <w:p>
-      <w:pPr>
-        <w:pStyle w:val="Heading1"/>
-      </w:pPr>
-      <w:bookmarkStart w:id="27" w:name="_Toc357754847"/>
-      <w:bookmarkStart w:id="28" w:name="_Toc243452549"/>
-      <w:bookmarkStart w:id="29" w:name="_Toc263312602"/>
-      <w:bookmarkEnd w:id="17"/>
-      <w:r>
-        <w:t>Tjänstedomänens arkitektur</w:t>
-      </w:r>
       <w:bookmarkEnd w:id="27"/>
       <w:bookmarkEnd w:id="28"/>
-      <w:bookmarkEnd w:id="29"/>
     </w:p>
     <w:p>
       <w:r>
@@ -7124,26 +7109,26 @@
       <w:pPr>
         <w:pStyle w:val="Heading2"/>
       </w:pPr>
-      <w:bookmarkStart w:id="30" w:name="_Toc357754848"/>
-      <w:bookmarkStart w:id="31" w:name="_Toc243452550"/>
-      <w:bookmarkStart w:id="32" w:name="_Toc263312603"/>
+      <w:bookmarkStart w:id="29" w:name="_Toc357754848"/>
+      <w:bookmarkStart w:id="30" w:name="_Toc243452550"/>
+      <w:bookmarkStart w:id="31" w:name="_Toc263312603"/>
       <w:r>
         <w:lastRenderedPageBreak/>
         <w:t>Flöden</w:t>
       </w:r>
+      <w:bookmarkEnd w:id="29"/>
       <w:bookmarkEnd w:id="30"/>
       <w:bookmarkEnd w:id="31"/>
+    </w:p>
+    <w:p>
+      <w:pPr>
+        <w:pStyle w:val="Heading3"/>
+      </w:pPr>
+      <w:bookmarkStart w:id="32" w:name="_Toc263312604"/>
+      <w:r>
+        <w:t>EI läser in aktuella prenumeranter</w:t>
+      </w:r>
       <w:bookmarkEnd w:id="32"/>
-    </w:p>
-    <w:p>
-      <w:pPr>
-        <w:pStyle w:val="Heading3"/>
-      </w:pPr>
-      <w:bookmarkStart w:id="33" w:name="_Toc263312604"/>
-      <w:r>
-        <w:t>EI läser in aktuella prenumeranter</w:t>
-      </w:r>
-      <w:bookmarkEnd w:id="33"/>
     </w:p>
     <w:p>
       <w:r>
@@ -7350,7 +7335,7 @@
       <w:pPr>
         <w:pStyle w:val="Heading3"/>
       </w:pPr>
-      <w:bookmarkStart w:id="34" w:name="_Toc263312605"/>
+      <w:bookmarkStart w:id="33" w:name="_Toc263312605"/>
       <w:r>
         <w:t>En u</w:t>
       </w:r>
@@ -7363,7 +7348,7 @@
       <w:r>
         <w:t>vårdenhet stödjer</w:t>
       </w:r>
-      <w:bookmarkEnd w:id="34"/>
+      <w:bookmarkEnd w:id="33"/>
     </w:p>
     <w:p>
       <w:r>
@@ -7485,13 +7470,13 @@
       <w:pPr>
         <w:pStyle w:val="Heading3"/>
       </w:pPr>
-      <w:bookmarkStart w:id="35" w:name="_Toc243452553"/>
-      <w:bookmarkStart w:id="36" w:name="_Toc263312606"/>
+      <w:bookmarkStart w:id="34" w:name="_Toc243452553"/>
+      <w:bookmarkStart w:id="35" w:name="_Toc263312606"/>
       <w:r>
         <w:t>Obligatoriska kontrakt</w:t>
       </w:r>
+      <w:bookmarkEnd w:id="34"/>
       <w:bookmarkEnd w:id="35"/>
-      <w:bookmarkEnd w:id="36"/>
     </w:p>
     <w:p>
       <w:r>
@@ -7852,15 +7837,15 @@
       <w:pPr>
         <w:pStyle w:val="Heading2"/>
       </w:pPr>
-      <w:bookmarkStart w:id="37" w:name="_Toc357754849"/>
-      <w:bookmarkStart w:id="38" w:name="_Toc243452554"/>
-      <w:bookmarkStart w:id="39" w:name="_Toc263312607"/>
+      <w:bookmarkStart w:id="36" w:name="_Toc357754849"/>
+      <w:bookmarkStart w:id="37" w:name="_Toc243452554"/>
+      <w:bookmarkStart w:id="38" w:name="_Toc263312607"/>
       <w:r>
         <w:t>Adressering</w:t>
       </w:r>
+      <w:bookmarkEnd w:id="36"/>
       <w:bookmarkEnd w:id="37"/>
       <w:bookmarkEnd w:id="38"/>
-      <w:bookmarkEnd w:id="39"/>
     </w:p>
     <w:p>
       <w:r>
@@ -7946,9 +7931,9 @@
       <w:pPr>
         <w:pStyle w:val="Heading2"/>
       </w:pPr>
-      <w:bookmarkStart w:id="40" w:name="_Toc357754850"/>
-      <w:bookmarkStart w:id="41" w:name="_Toc243452555"/>
-      <w:bookmarkStart w:id="42" w:name="_Toc263312608"/>
+      <w:bookmarkStart w:id="39" w:name="_Toc357754850"/>
+      <w:bookmarkStart w:id="40" w:name="_Toc243452555"/>
+      <w:bookmarkStart w:id="41" w:name="_Toc263312608"/>
       <w:proofErr w:type="spellStart"/>
       <w:r>
         <w:t>Aggregering</w:t>
@@ -7957,9 +7942,9 @@
       <w:r>
         <w:t xml:space="preserve"> och engagemangsindex</w:t>
       </w:r>
+      <w:bookmarkEnd w:id="39"/>
       <w:bookmarkEnd w:id="40"/>
       <w:bookmarkEnd w:id="41"/>
-      <w:bookmarkEnd w:id="42"/>
     </w:p>
     <w:p>
       <w:r>
@@ -7988,56 +7973,72 @@
       <w:pPr>
         <w:pStyle w:val="Heading2"/>
       </w:pPr>
-      <w:bookmarkStart w:id="43" w:name="_Toc357754851"/>
-      <w:bookmarkStart w:id="44" w:name="_Toc243452556"/>
-      <w:bookmarkStart w:id="45" w:name="_Toc263312609"/>
+      <w:bookmarkStart w:id="42" w:name="_Toc357754851"/>
+      <w:bookmarkStart w:id="43" w:name="_Toc243452556"/>
+      <w:bookmarkStart w:id="44" w:name="_Toc263312609"/>
       <w:r>
         <w:lastRenderedPageBreak/>
         <w:t>Annat…</w:t>
       </w:r>
+      <w:bookmarkEnd w:id="42"/>
       <w:bookmarkEnd w:id="43"/>
       <w:bookmarkEnd w:id="44"/>
+    </w:p>
+    <w:p>
+      <w:r>
+        <w:t>Inte i nuläget.</w:t>
+      </w:r>
+    </w:p>
+    <w:p>
+      <w:pPr>
+        <w:pStyle w:val="Heading1"/>
+      </w:pPr>
+      <w:bookmarkStart w:id="45" w:name="_Toc224960921"/>
+      <w:bookmarkStart w:id="46" w:name="_Toc357754852"/>
+      <w:bookmarkStart w:id="47" w:name="_Toc243452557"/>
+      <w:bookmarkStart w:id="48" w:name="_Toc263312610"/>
+      <w:r>
+        <w:t>Tjänstedomänens krav och regler</w:t>
+      </w:r>
       <w:bookmarkEnd w:id="45"/>
-    </w:p>
-    <w:p>
-      <w:r>
-        <w:t>Inte i nuläget.</w:t>
-      </w:r>
-    </w:p>
-    <w:p>
-      <w:pPr>
-        <w:pStyle w:val="Heading1"/>
-      </w:pPr>
-      <w:bookmarkStart w:id="46" w:name="_Toc224960921"/>
-      <w:bookmarkStart w:id="47" w:name="_Toc357754852"/>
-      <w:bookmarkStart w:id="48" w:name="_Toc243452557"/>
-      <w:bookmarkStart w:id="49" w:name="_Toc263312610"/>
-      <w:r>
-        <w:t>Tjänstedomänens krav och regler</w:t>
-      </w:r>
       <w:bookmarkEnd w:id="46"/>
       <w:bookmarkEnd w:id="47"/>
       <w:bookmarkEnd w:id="48"/>
+    </w:p>
+    <w:p>
+      <w:r>
+        <w:t>Dessa gäller alla tjänstekontrakt i hela tjänstedomänen om inte undantag görs för specifika tjänstekontrakt senare i dokumentet.</w:t>
+      </w:r>
+    </w:p>
+    <w:p/>
+    <w:p>
+      <w:pPr>
+        <w:pStyle w:val="Heading2"/>
+      </w:pPr>
+      <w:bookmarkStart w:id="49" w:name="_Toc357754853"/>
+      <w:bookmarkStart w:id="50" w:name="_Toc243452558"/>
+      <w:bookmarkStart w:id="51" w:name="_Toc263312611"/>
+      <w:r>
+        <w:t>Informationssäkerhet och juridik</w:t>
+      </w:r>
       <w:bookmarkEnd w:id="49"/>
-    </w:p>
-    <w:p>
-      <w:r>
-        <w:t>Dessa gäller alla tjänstekontrakt i hela tjänstedomänen om inte undantag görs för specifika tjänstekontrakt senare i dokumentet.</w:t>
-      </w:r>
-    </w:p>
-    <w:p/>
-    <w:p>
-      <w:pPr>
-        <w:pStyle w:val="Heading2"/>
-      </w:pPr>
-      <w:bookmarkStart w:id="50" w:name="_Toc357754853"/>
-      <w:bookmarkStart w:id="51" w:name="_Toc243452558"/>
-      <w:bookmarkStart w:id="52" w:name="_Toc263312611"/>
-      <w:r>
-        <w:t>Informationssäkerhet och juridik</w:t>
-      </w:r>
       <w:bookmarkEnd w:id="50"/>
       <w:bookmarkEnd w:id="51"/>
+    </w:p>
+    <w:p>
+      <w:r>
+        <w:rPr>
+          <w:rFonts w:eastAsia="Times New Roman"/>
+        </w:rPr>
+        <w:t>Inte tillämpligt</w:t>
+      </w:r>
+      <w:r>
+        <w:rPr>
+          <w:rFonts w:eastAsia="Times New Roman"/>
+        </w:rPr>
+        <w:t>.</w:t>
+      </w:r>
+      <w:bookmarkStart w:id="52" w:name="_GoBack"/>
       <w:bookmarkEnd w:id="52"/>
     </w:p>
     <w:p>
@@ -8350,9 +8351,9 @@
       </w:pPr>
       <w:bookmarkStart w:id="59" w:name="_Toc357754854"/>
       <w:bookmarkStart w:id="60" w:name="_Toc243452562"/>
-      <w:bookmarkStart w:id="61" w:name="_Toc224960922"/>
-      <w:bookmarkStart w:id="62" w:name="_Toc357754855"/>
-      <w:bookmarkStart w:id="63" w:name="_Toc263312615"/>
+      <w:bookmarkStart w:id="61" w:name="_Toc263312615"/>
+      <w:bookmarkStart w:id="62" w:name="_Toc224960922"/>
+      <w:bookmarkStart w:id="63" w:name="_Toc357754855"/>
       <w:bookmarkEnd w:id="11"/>
       <w:bookmarkEnd w:id="12"/>
       <w:bookmarkEnd w:id="13"/>
@@ -8362,7 +8363,7 @@
       </w:r>
       <w:bookmarkEnd w:id="59"/>
       <w:bookmarkEnd w:id="60"/>
-      <w:bookmarkEnd w:id="63"/>
+      <w:bookmarkEnd w:id="61"/>
       <w:proofErr w:type="spellEnd"/>
     </w:p>
     <w:p>
@@ -8836,11 +8837,11 @@
         <w:lastRenderedPageBreak/>
         <w:t xml:space="preserve">Tjänstedomänens </w:t>
       </w:r>
-      <w:bookmarkEnd w:id="61"/>
+      <w:bookmarkEnd w:id="62"/>
       <w:r>
         <w:t>meddelandemodeller</w:t>
       </w:r>
-      <w:bookmarkEnd w:id="62"/>
+      <w:bookmarkEnd w:id="63"/>
       <w:bookmarkEnd w:id="68"/>
       <w:bookmarkEnd w:id="69"/>
     </w:p>
@@ -15040,7 +15041,7 @@
               <w:rStyle w:val="PageNumber"/>
               <w:noProof/>
             </w:rPr>
-            <w:t>3</w:t>
+            <w:t>10</w:t>
           </w:r>
           <w:r>
             <w:rPr>
@@ -21901,7 +21902,7 @@
 </file>
 
 <file path=customXml/itemProps1.xml><?xml version="1.0" encoding="utf-8"?>
-<ds:datastoreItem xmlns:ds="http://schemas.openxmlformats.org/officeDocument/2006/customXml" ds:itemID="{A7A33505-C5F1-F34F-A450-59CDB921BBA2}">
+<ds:datastoreItem xmlns:ds="http://schemas.openxmlformats.org/officeDocument/2006/customXml" ds:itemID="{B43B9AD7-E4AE-974B-8835-71E3FFEF57EE}">
   <ds:schemaRefs>
     <ds:schemaRef ds:uri="http://schemas.openxmlformats.org/officeDocument/2006/bibliography"/>
   </ds:schemaRefs>

</xml_diff>

<commit_message>
Registry: Mindre korrigeringar i TKB.
</commit_message>
<xml_diff>
--- a/ServiceInteractions/riv/infrastructure/itintegration/registry/trunk/docs/TKB_infrastructure_itintegration_registry.docx
+++ b/ServiceInteractions/riv/infrastructure/itintegration/registry/trunk/docs/TKB_infrastructure_itintegration_registry.docx
@@ -168,11 +168,12 @@
             <w:pPr>
               <w:pStyle w:val="FrsttsbladUnderrubrik"/>
             </w:pPr>
-            <w:proofErr w:type="spellStart"/>
-            <w:r>
-              <w:t>Tjänstekontraktsbeskrivning</w:t>
-            </w:r>
-            <w:proofErr w:type="spellEnd"/>
+            <w:r>
+              <w:t>Tjän</w:t>
+            </w:r>
+            <w:r>
+              <w:t>stekontraktsbeskrivning</w:t>
+            </w:r>
           </w:p>
           <w:p>
             <w:pPr>
@@ -4405,15 +4406,7 @@
             </w:r>
             <w:r>
               <w:br/>
-              <w:t xml:space="preserve">Första brukare av denna information är Engagemangsindex i syfte att bara anropa tjänsteproducenter av tjänsten </w:t>
-            </w:r>
-            <w:proofErr w:type="spellStart"/>
-            <w:r>
-              <w:t>ProcessNotification</w:t>
-            </w:r>
-            <w:proofErr w:type="spellEnd"/>
-            <w:r>
-              <w:t xml:space="preserve"> då </w:t>
+              <w:t xml:space="preserve">Första brukare av denna information är Engagemangsindex i syfte att bara anropa tjänsteproducenter av tjänsten ProcessNotification då </w:t>
             </w:r>
             <w:proofErr w:type="gramStart"/>
             <w:r>
@@ -6249,6 +6242,8 @@
           <w:t>RIV Tekniska Anvisningar, Översikt.</w:t>
         </w:r>
       </w:hyperlink>
+      <w:bookmarkStart w:id="24" w:name="_GoBack"/>
+      <w:bookmarkEnd w:id="24"/>
     </w:p>
     <w:p/>
     <w:p>
@@ -7059,13 +7054,13 @@
       <w:pPr>
         <w:pStyle w:val="Heading3"/>
       </w:pPr>
-      <w:bookmarkStart w:id="24" w:name="_Toc243452547"/>
-      <w:bookmarkStart w:id="25" w:name="_Toc263312601"/>
+      <w:bookmarkStart w:id="25" w:name="_Toc243452547"/>
+      <w:bookmarkStart w:id="26" w:name="_Toc263312601"/>
       <w:r>
         <w:t>Utgångna tjänstekontrakt</w:t>
       </w:r>
-      <w:bookmarkEnd w:id="24"/>
       <w:bookmarkEnd w:id="25"/>
+      <w:bookmarkEnd w:id="26"/>
     </w:p>
     <w:p>
       <w:r>
@@ -7076,16 +7071,16 @@
       <w:pPr>
         <w:pStyle w:val="Heading1"/>
       </w:pPr>
-      <w:bookmarkStart w:id="26" w:name="_Toc357754847"/>
-      <w:bookmarkStart w:id="27" w:name="_Toc243452549"/>
-      <w:bookmarkStart w:id="28" w:name="_Toc263312602"/>
+      <w:bookmarkStart w:id="27" w:name="_Toc357754847"/>
+      <w:bookmarkStart w:id="28" w:name="_Toc243452549"/>
+      <w:bookmarkStart w:id="29" w:name="_Toc263312602"/>
       <w:bookmarkEnd w:id="17"/>
       <w:r>
         <w:t>Tjänstedomänens arkitektur</w:t>
       </w:r>
-      <w:bookmarkEnd w:id="26"/>
       <w:bookmarkEnd w:id="27"/>
       <w:bookmarkEnd w:id="28"/>
+      <w:bookmarkEnd w:id="29"/>
     </w:p>
     <w:p>
       <w:r>
@@ -7109,26 +7104,26 @@
       <w:pPr>
         <w:pStyle w:val="Heading2"/>
       </w:pPr>
-      <w:bookmarkStart w:id="29" w:name="_Toc357754848"/>
-      <w:bookmarkStart w:id="30" w:name="_Toc243452550"/>
-      <w:bookmarkStart w:id="31" w:name="_Toc263312603"/>
+      <w:bookmarkStart w:id="30" w:name="_Toc357754848"/>
+      <w:bookmarkStart w:id="31" w:name="_Toc243452550"/>
+      <w:bookmarkStart w:id="32" w:name="_Toc263312603"/>
       <w:r>
         <w:lastRenderedPageBreak/>
         <w:t>Flöden</w:t>
       </w:r>
-      <w:bookmarkEnd w:id="29"/>
       <w:bookmarkEnd w:id="30"/>
       <w:bookmarkEnd w:id="31"/>
+      <w:bookmarkEnd w:id="32"/>
     </w:p>
     <w:p>
       <w:pPr>
         <w:pStyle w:val="Heading3"/>
       </w:pPr>
-      <w:bookmarkStart w:id="32" w:name="_Toc263312604"/>
+      <w:bookmarkStart w:id="33" w:name="_Toc263312604"/>
       <w:r>
         <w:t>EI läser in aktuella prenumeranter</w:t>
       </w:r>
-      <w:bookmarkEnd w:id="32"/>
+      <w:bookmarkEnd w:id="33"/>
     </w:p>
     <w:p>
       <w:r>
@@ -7148,46 +7143,62 @@
       </w:r>
       <w:proofErr w:type="gramEnd"/>
       <w:r>
-        <w:t xml:space="preserve"> genom att EI anropar dess </w:t>
+        <w:t xml:space="preserve"> genom att EI anropar dess ProcessNotification tjänst. Prenumeranter registreras i TAK och nås av EI genom att anropa </w:t>
       </w:r>
       <w:proofErr w:type="spellStart"/>
       <w:r>
-        <w:t>ProcessNotification</w:t>
+        <w:t>TAK’en</w:t>
+      </w:r>
+      <w:r>
+        <w:t>s</w:t>
       </w:r>
       <w:proofErr w:type="spellEnd"/>
       <w:r>
-        <w:t xml:space="preserve"> tjänst. Prenumeranter registreras i TAK och nås av EI genom att anropa </w:t>
+        <w:t xml:space="preserve"> </w:t>
       </w:r>
       <w:proofErr w:type="spellStart"/>
       <w:r>
-        <w:t>TAK’en</w:t>
-      </w:r>
-      <w:r>
-        <w:t>s</w:t>
+        <w:t>Registry</w:t>
       </w:r>
       <w:proofErr w:type="spellEnd"/>
       <w:r>
+        <w:t xml:space="preserve"> tjänst </w:t>
+      </w:r>
+      <w:proofErr w:type="spellStart"/>
+      <w:r>
+        <w:t>GetLogicalAddresseesByServiceContract</w:t>
+      </w:r>
+      <w:proofErr w:type="spellEnd"/>
+      <w:r>
+        <w:t xml:space="preserve">. </w:t>
+      </w:r>
+      <w:proofErr w:type="spellStart"/>
+      <w:r>
+        <w:t>Inargumentet</w:t>
+      </w:r>
+      <w:proofErr w:type="spellEnd"/>
+      <w:r>
         <w:t xml:space="preserve"> </w:t>
       </w:r>
       <w:proofErr w:type="spellStart"/>
       <w:r>
-        <w:t>Registry</w:t>
+        <w:t>serviceConsumerHsaId</w:t>
       </w:r>
       <w:proofErr w:type="spellEnd"/>
       <w:r>
-        <w:t xml:space="preserve"> tjänst </w:t>
+        <w:t xml:space="preserve"> sätter EI till sitt eget </w:t>
       </w:r>
       <w:proofErr w:type="spellStart"/>
       <w:r>
-        <w:t>GetLogicalAddresseesByServiceContract</w:t>
+        <w:t>HsaId</w:t>
       </w:r>
       <w:proofErr w:type="spellEnd"/>
       <w:r>
-        <w:t xml:space="preserve">. </w:t>
+        <w:t xml:space="preserve"> och </w:t>
       </w:r>
       <w:proofErr w:type="spellStart"/>
       <w:r>
-        <w:t>Inargumentet</w:t>
+        <w:t>inargumentet</w:t>
       </w:r>
       <w:proofErr w:type="spellEnd"/>
       <w:r>
@@ -7195,51 +7206,19 @@
       </w:r>
       <w:proofErr w:type="spellStart"/>
       <w:r>
-        <w:t>serviceConsumerHsaId</w:t>
+        <w:t>serviceContractNameSpace</w:t>
       </w:r>
       <w:proofErr w:type="spellEnd"/>
       <w:r>
-        <w:t xml:space="preserve"> sätter EI till sitt eget </w:t>
+        <w:t xml:space="preserve"> anges till </w:t>
       </w:r>
       <w:proofErr w:type="spellStart"/>
       <w:r>
-        <w:t>HsaId</w:t>
+        <w:t>namespacet</w:t>
       </w:r>
       <w:proofErr w:type="spellEnd"/>
       <w:r>
-        <w:t xml:space="preserve"> och </w:t>
-      </w:r>
-      <w:proofErr w:type="spellStart"/>
-      <w:r>
-        <w:t>inargumentet</w:t>
-      </w:r>
-      <w:proofErr w:type="spellEnd"/>
-      <w:r>
-        <w:t xml:space="preserve"> </w:t>
-      </w:r>
-      <w:proofErr w:type="spellStart"/>
-      <w:r>
-        <w:t>serviceContractNameSpace</w:t>
-      </w:r>
-      <w:proofErr w:type="spellEnd"/>
-      <w:r>
-        <w:t xml:space="preserve"> anges till </w:t>
-      </w:r>
-      <w:proofErr w:type="spellStart"/>
-      <w:r>
-        <w:t>namespacet</w:t>
-      </w:r>
-      <w:proofErr w:type="spellEnd"/>
-      <w:r>
-        <w:t xml:space="preserve"> för EI tjänsten </w:t>
-      </w:r>
-      <w:proofErr w:type="spellStart"/>
-      <w:r>
-        <w:t>ProcessNotification</w:t>
-      </w:r>
-      <w:proofErr w:type="spellEnd"/>
-      <w:r>
-        <w:t>. Den</w:t>
+        <w:t xml:space="preserve"> för EI tjänsten ProcessNotification. Den</w:t>
       </w:r>
       <w:r>
         <w:t xml:space="preserve"> uppläsa informationen sparas internt i en minnes-cache i EI och används då inkomna index-uppdateringar skall </w:t>
@@ -7335,7 +7314,7 @@
       <w:pPr>
         <w:pStyle w:val="Heading3"/>
       </w:pPr>
-      <w:bookmarkStart w:id="33" w:name="_Toc263312605"/>
+      <w:bookmarkStart w:id="34" w:name="_Toc263312605"/>
       <w:r>
         <w:t>En u</w:t>
       </w:r>
@@ -7348,7 +7327,7 @@
       <w:r>
         <w:t>vårdenhet stödjer</w:t>
       </w:r>
-      <w:bookmarkEnd w:id="33"/>
+      <w:bookmarkEnd w:id="34"/>
     </w:p>
     <w:p>
       <w:r>
@@ -7470,13 +7449,13 @@
       <w:pPr>
         <w:pStyle w:val="Heading3"/>
       </w:pPr>
-      <w:bookmarkStart w:id="34" w:name="_Toc243452553"/>
-      <w:bookmarkStart w:id="35" w:name="_Toc263312606"/>
+      <w:bookmarkStart w:id="35" w:name="_Toc243452553"/>
+      <w:bookmarkStart w:id="36" w:name="_Toc263312606"/>
       <w:r>
         <w:t>Obligatoriska kontrakt</w:t>
       </w:r>
-      <w:bookmarkEnd w:id="34"/>
       <w:bookmarkEnd w:id="35"/>
+      <w:bookmarkEnd w:id="36"/>
     </w:p>
     <w:p>
       <w:r>
@@ -7837,15 +7816,15 @@
       <w:pPr>
         <w:pStyle w:val="Heading2"/>
       </w:pPr>
-      <w:bookmarkStart w:id="36" w:name="_Toc357754849"/>
-      <w:bookmarkStart w:id="37" w:name="_Toc243452554"/>
-      <w:bookmarkStart w:id="38" w:name="_Toc263312607"/>
+      <w:bookmarkStart w:id="37" w:name="_Toc357754849"/>
+      <w:bookmarkStart w:id="38" w:name="_Toc243452554"/>
+      <w:bookmarkStart w:id="39" w:name="_Toc263312607"/>
       <w:r>
         <w:t>Adressering</w:t>
       </w:r>
-      <w:bookmarkEnd w:id="36"/>
       <w:bookmarkEnd w:id="37"/>
       <w:bookmarkEnd w:id="38"/>
+      <w:bookmarkEnd w:id="39"/>
     </w:p>
     <w:p>
       <w:r>
@@ -7931,9 +7910,9 @@
       <w:pPr>
         <w:pStyle w:val="Heading2"/>
       </w:pPr>
-      <w:bookmarkStart w:id="39" w:name="_Toc357754850"/>
-      <w:bookmarkStart w:id="40" w:name="_Toc243452555"/>
-      <w:bookmarkStart w:id="41" w:name="_Toc263312608"/>
+      <w:bookmarkStart w:id="40" w:name="_Toc357754850"/>
+      <w:bookmarkStart w:id="41" w:name="_Toc243452555"/>
+      <w:bookmarkStart w:id="42" w:name="_Toc263312608"/>
       <w:proofErr w:type="spellStart"/>
       <w:r>
         <w:t>Aggregering</w:t>
@@ -7942,9 +7921,9 @@
       <w:r>
         <w:t xml:space="preserve"> och engagemangsindex</w:t>
       </w:r>
-      <w:bookmarkEnd w:id="39"/>
       <w:bookmarkEnd w:id="40"/>
       <w:bookmarkEnd w:id="41"/>
+      <w:bookmarkEnd w:id="42"/>
     </w:p>
     <w:p>
       <w:r>
@@ -7973,16 +7952,16 @@
       <w:pPr>
         <w:pStyle w:val="Heading2"/>
       </w:pPr>
-      <w:bookmarkStart w:id="42" w:name="_Toc357754851"/>
-      <w:bookmarkStart w:id="43" w:name="_Toc243452556"/>
-      <w:bookmarkStart w:id="44" w:name="_Toc263312609"/>
+      <w:bookmarkStart w:id="43" w:name="_Toc357754851"/>
+      <w:bookmarkStart w:id="44" w:name="_Toc243452556"/>
+      <w:bookmarkStart w:id="45" w:name="_Toc263312609"/>
       <w:r>
         <w:lastRenderedPageBreak/>
         <w:t>Annat…</w:t>
       </w:r>
-      <w:bookmarkEnd w:id="42"/>
       <w:bookmarkEnd w:id="43"/>
       <w:bookmarkEnd w:id="44"/>
+      <w:bookmarkEnd w:id="45"/>
     </w:p>
     <w:p>
       <w:r>
@@ -7993,17 +7972,17 @@
       <w:pPr>
         <w:pStyle w:val="Heading1"/>
       </w:pPr>
-      <w:bookmarkStart w:id="45" w:name="_Toc224960921"/>
-      <w:bookmarkStart w:id="46" w:name="_Toc357754852"/>
-      <w:bookmarkStart w:id="47" w:name="_Toc243452557"/>
-      <w:bookmarkStart w:id="48" w:name="_Toc263312610"/>
+      <w:bookmarkStart w:id="46" w:name="_Toc224960921"/>
+      <w:bookmarkStart w:id="47" w:name="_Toc357754852"/>
+      <w:bookmarkStart w:id="48" w:name="_Toc243452557"/>
+      <w:bookmarkStart w:id="49" w:name="_Toc263312610"/>
       <w:r>
         <w:t>Tjänstedomänens krav och regler</w:t>
       </w:r>
-      <w:bookmarkEnd w:id="45"/>
       <w:bookmarkEnd w:id="46"/>
       <w:bookmarkEnd w:id="47"/>
       <w:bookmarkEnd w:id="48"/>
+      <w:bookmarkEnd w:id="49"/>
     </w:p>
     <w:p>
       <w:r>
@@ -8015,31 +7994,23 @@
       <w:pPr>
         <w:pStyle w:val="Heading2"/>
       </w:pPr>
-      <w:bookmarkStart w:id="49" w:name="_Toc357754853"/>
-      <w:bookmarkStart w:id="50" w:name="_Toc243452558"/>
-      <w:bookmarkStart w:id="51" w:name="_Toc263312611"/>
+      <w:bookmarkStart w:id="50" w:name="_Toc357754853"/>
+      <w:bookmarkStart w:id="51" w:name="_Toc243452558"/>
+      <w:bookmarkStart w:id="52" w:name="_Toc263312611"/>
       <w:r>
         <w:t>Informationssäkerhet och juridik</w:t>
       </w:r>
-      <w:bookmarkEnd w:id="49"/>
       <w:bookmarkEnd w:id="50"/>
       <w:bookmarkEnd w:id="51"/>
+      <w:bookmarkEnd w:id="52"/>
     </w:p>
     <w:p>
       <w:r>
         <w:rPr>
           <w:rFonts w:eastAsia="Times New Roman"/>
         </w:rPr>
-        <w:t>Inte tillämpligt</w:t>
-      </w:r>
-      <w:r>
-        <w:rPr>
-          <w:rFonts w:eastAsia="Times New Roman"/>
-        </w:rPr>
-        <w:t>.</w:t>
-      </w:r>
-      <w:bookmarkStart w:id="52" w:name="_GoBack"/>
-      <w:bookmarkEnd w:id="52"/>
+        <w:t>Inte tillämpligt.</w:t>
+      </w:r>
     </w:p>
     <w:p>
       <w:pPr>
@@ -8978,15 +8949,7 @@
         <w:pStyle w:val="BodyText"/>
       </w:pPr>
       <w:r>
-        <w:t xml:space="preserve">Första brukare av denna information är Engagemangsindex i syfte att bara anropa tjänsteproducenter av tjänsten </w:t>
-      </w:r>
-      <w:proofErr w:type="spellStart"/>
-      <w:r>
-        <w:t>ProcessNotification</w:t>
-      </w:r>
-      <w:proofErr w:type="spellEnd"/>
-      <w:r>
-        <w:t xml:space="preserve"> då </w:t>
+        <w:t xml:space="preserve">Första brukare av denna information är Engagemangsindex i syfte att bara anropa tjänsteproducenter av tjänsten ProcessNotification då </w:t>
       </w:r>
       <w:proofErr w:type="gramStart"/>
       <w:r>
@@ -15041,7 +15004,7 @@
               <w:rStyle w:val="PageNumber"/>
               <w:noProof/>
             </w:rPr>
-            <w:t>10</w:t>
+            <w:t>8</w:t>
           </w:r>
           <w:r>
             <w:rPr>
@@ -21902,7 +21865,7 @@
 </file>
 
 <file path=customXml/itemProps1.xml><?xml version="1.0" encoding="utf-8"?>
-<ds:datastoreItem xmlns:ds="http://schemas.openxmlformats.org/officeDocument/2006/customXml" ds:itemID="{B43B9AD7-E4AE-974B-8835-71E3FFEF57EE}">
+<ds:datastoreItem xmlns:ds="http://schemas.openxmlformats.org/officeDocument/2006/customXml" ds:itemID="{7FD68993-F9C3-434C-8135-51DDA96D07E6}">
   <ds:schemaRefs>
     <ds:schemaRef ds:uri="http://schemas.openxmlformats.org/officeDocument/2006/bibliography"/>
   </ds:schemaRefs>

</xml_diff>

<commit_message>
Registry: Rättat svenskt namn i TKB.
</commit_message>
<xml_diff>
--- a/ServiceInteractions/riv/infrastructure/itintegration/registry/trunk/docs/TKB_infrastructure_itintegration_registry.docx
+++ b/ServiceInteractions/riv/infrastructure/itintegration/registry/trunk/docs/TKB_infrastructure_itintegration_registry.docx
@@ -5142,14 +5142,27 @@
             <w:r>
               <w:t xml:space="preserve"> beslut – </w:t>
             </w:r>
-            <w:fldSimple w:instr=" TITLE  \* MERGEFORMAT ">
-              <w:r>
-                <w:rPr>
-                  <w:color w:val="9BBB59" w:themeColor="accent3"/>
-                </w:rPr>
-                <w:t>Dokumentnamn</w:t>
-              </w:r>
-            </w:fldSimple>
+            <w:r>
+              <w:fldChar w:fldCharType="begin"/>
+            </w:r>
+            <w:r>
+              <w:instrText xml:space="preserve"> TITLE  \* MERGEFORMAT </w:instrText>
+            </w:r>
+            <w:r>
+              <w:fldChar w:fldCharType="separate"/>
+            </w:r>
+            <w:r>
+              <w:rPr>
+                <w:color w:val="9BBB59" w:themeColor="accent3"/>
+              </w:rPr>
+              <w:t>Dokumentnamn</w:t>
+            </w:r>
+            <w:r>
+              <w:rPr>
+                <w:color w:val="9BBB59" w:themeColor="accent3"/>
+              </w:rPr>
+              <w:fldChar w:fldCharType="end"/>
+            </w:r>
           </w:p>
         </w:tc>
         <w:tc>
@@ -5680,86 +5693,49 @@
     <w:p/>
     <w:p>
       <w:r>
-        <w:t>Tjänstekontraktsbeskrivningen är en kravspecifikation. Den skall fungera som ett teknikneutralt, formellt regelverk som reglerar integrationskrav för parter (tjänstekonsumenter och tjänsteproducenter) som avser ansluta system för samverkan enligt dessa tjänsteko</w:t>
-      </w:r>
-      <w:bookmarkStart w:id="5" w:name="_GoBack"/>
+        <w:t xml:space="preserve">Tjänstekontraktsbeskrivningen är en kravspecifikation. Den skall fungera som ett teknikneutralt, formellt regelverk som reglerar integrationskrav för parter (tjänstekonsumenter och tjänsteproducenter) som avser ansluta system för samverkan enligt dessa tjänstekontrakt. Tjänstekontraktsbeskrivningen är också ett viktigt underlag för skapande av de tekniska kontrakten (scheman och WSDL-filer). </w:t>
+      </w:r>
+    </w:p>
+    <w:p>
+      <w:r>
+        <w:t>Detta dokument kompletterar reglerna i de tekniska kontrakten. Tjänsteproducenter och tjänstekonsumenter ska m.a.o. följa såväl de maskintolkbara reglerna i de tekniska kontrakten, så väl som de regler som uttrycks verbalt i detta dokument.</w:t>
+      </w:r>
+    </w:p>
+    <w:p/>
+    <w:p>
+      <w:pPr>
+        <w:pStyle w:val="Heading2"/>
+      </w:pPr>
+      <w:bookmarkStart w:id="5" w:name="_Toc272654710"/>
+      <w:r>
+        <w:t>Svenskt namn</w:t>
+      </w:r>
       <w:bookmarkEnd w:id="5"/>
-      <w:r>
-        <w:t xml:space="preserve">ntrakt. Tjänstekontraktsbeskrivningen är också ett viktigt underlag för skapande av de tekniska kontrakten (scheman och WSDL-filer). </w:t>
-      </w:r>
-    </w:p>
-    <w:p>
-      <w:r>
-        <w:t>Detta dokument kompletterar reglerna i de tekniska kontrakten. Tjänsteproducenter och tjänstekonsumenter ska m.a.o. följa såväl de maskintolkbara reglerna i de tekniska kontrakten, så väl som de regler som uttrycks verbalt i detta dokument.</w:t>
-      </w:r>
-    </w:p>
-    <w:p/>
-    <w:p>
-      <w:pPr>
-        <w:pStyle w:val="Heading2"/>
-      </w:pPr>
-      <w:bookmarkStart w:id="6" w:name="_Toc272654710"/>
-      <w:r>
-        <w:t>Svenskt namn</w:t>
-      </w:r>
+    </w:p>
+    <w:p>
+      <w:pPr>
+        <w:rPr>
+          <w:lang w:val="en-US" w:eastAsia="sv-SE"/>
+        </w:rPr>
+      </w:pPr>
+      <w:proofErr w:type="spellStart"/>
+      <w:proofErr w:type="gramStart"/>
+      <w:r>
+        <w:rPr>
+          <w:lang w:val="en-US" w:eastAsia="sv-SE"/>
+        </w:rPr>
+        <w:t>infrastruktur:tjänsteförmedlin</w:t>
+      </w:r>
+      <w:bookmarkStart w:id="6" w:name="_GoBack"/>
       <w:bookmarkEnd w:id="6"/>
-    </w:p>
-    <w:p>
-      <w:r>
-        <w:fldChar w:fldCharType="begin"/>
-      </w:r>
-      <w:r>
-        <w:instrText xml:space="preserve"> </w:instrText>
-      </w:r>
-      <w:r>
-        <w:instrText>DOCPROPERTY "Domain_1</w:instrText>
-      </w:r>
-      <w:r>
-        <w:instrText xml:space="preserve">"  \* MERGEFORMAT </w:instrText>
-      </w:r>
-      <w:r>
-        <w:fldChar w:fldCharType="separate"/>
-      </w:r>
-      <w:proofErr w:type="spellStart"/>
-      <w:r>
-        <w:t>infrastructure</w:t>
-      </w:r>
-      <w:r>
-        <w:fldChar w:fldCharType="end"/>
-      </w:r>
-      <w:r>
-        <w:t>:</w:t>
-      </w:r>
-      <w:fldSimple w:instr=" DOCPROPERTY &quot;Domain_2&quot;  \* MERGEFORMAT ">
-        <w:r>
-          <w:t>itintegration</w:t>
-        </w:r>
-      </w:fldSimple>
-      <w:r>
-        <w:t>:</w:t>
-      </w:r>
-      <w:r>
-        <w:fldChar w:fldCharType="begin"/>
-      </w:r>
-      <w:r>
-        <w:instrText xml:space="preserve"> </w:instrText>
-      </w:r>
-      <w:r>
-        <w:instrText>DOCPROPERTY "Domain_3</w:instrText>
-      </w:r>
-      <w:r>
-        <w:instrText xml:space="preserve">"  \* MERGEFORMAT </w:instrText>
-      </w:r>
-      <w:r>
-        <w:fldChar w:fldCharType="separate"/>
-      </w:r>
-      <w:r>
-        <w:t>registry</w:t>
+      <w:r>
+        <w:rPr>
+          <w:lang w:val="en-US" w:eastAsia="sv-SE"/>
+        </w:rPr>
+        <w:t>gstjänster:förmedlingsinformation</w:t>
       </w:r>
       <w:proofErr w:type="spellEnd"/>
-      <w:r>
-        <w:fldChar w:fldCharType="end"/>
-      </w:r>
+      <w:proofErr w:type="gramEnd"/>
     </w:p>
     <w:p>
       <w:r>
@@ -6005,10 +5981,10 @@
       <w:bookmarkStart w:id="9" w:name="_Toc224960918"/>
       <w:bookmarkStart w:id="10" w:name="_Toc357754844"/>
       <w:bookmarkStart w:id="11" w:name="_Toc243452542"/>
-      <w:bookmarkStart w:id="12" w:name="_Toc163300578"/>
-      <w:bookmarkStart w:id="13" w:name="_Toc163300880"/>
-      <w:bookmarkStart w:id="14" w:name="_Toc198366954"/>
-      <w:bookmarkStart w:id="15" w:name="_Toc272654712"/>
+      <w:bookmarkStart w:id="12" w:name="_Toc272654712"/>
+      <w:bookmarkStart w:id="13" w:name="_Toc163300578"/>
+      <w:bookmarkStart w:id="14" w:name="_Toc163300880"/>
+      <w:bookmarkStart w:id="15" w:name="_Toc198366954"/>
       <w:r>
         <w:t>Versionsinformation</w:t>
       </w:r>
@@ -6016,7 +5992,7 @@
       <w:bookmarkEnd w:id="9"/>
       <w:bookmarkEnd w:id="10"/>
       <w:bookmarkEnd w:id="11"/>
-      <w:bookmarkEnd w:id="15"/>
+      <w:bookmarkEnd w:id="12"/>
     </w:p>
     <w:p>
       <w:r>
@@ -6245,8 +6221,8 @@
       </w:pPr>
       <w:bookmarkStart w:id="16" w:name="_Toc357754845"/>
       <w:bookmarkStart w:id="17" w:name="_Toc243452543"/>
-      <w:bookmarkStart w:id="18" w:name="_Toc163300882"/>
-      <w:bookmarkStart w:id="19" w:name="_Toc272654713"/>
+      <w:bookmarkStart w:id="18" w:name="_Toc272654713"/>
+      <w:bookmarkStart w:id="19" w:name="_Toc163300882"/>
       <w:r>
         <w:t xml:space="preserve">Version </w:t>
       </w:r>
@@ -6397,7 +6373,7 @@
         </w:rPr>
         <w:t>RC5</w:t>
       </w:r>
-      <w:bookmarkEnd w:id="19"/>
+      <w:bookmarkEnd w:id="18"/>
       <w:r>
         <w:rPr>
           <w:color w:val="76923C" w:themeColor="accent3" w:themeShade="BF"/>
@@ -7312,7 +7288,7 @@
       <w:bookmarkStart w:id="28" w:name="_Toc357754847"/>
       <w:bookmarkStart w:id="29" w:name="_Toc243452549"/>
       <w:bookmarkStart w:id="30" w:name="_Toc272654718"/>
-      <w:bookmarkEnd w:id="18"/>
+      <w:bookmarkEnd w:id="19"/>
       <w:r>
         <w:t>Tjänstedomänens arkitektur</w:t>
       </w:r>
@@ -8571,19 +8547,19 @@
       </w:pPr>
       <w:bookmarkStart w:id="60" w:name="_Toc357754854"/>
       <w:bookmarkStart w:id="61" w:name="_Toc243452562"/>
-      <w:bookmarkStart w:id="62" w:name="_Toc224960922"/>
-      <w:bookmarkStart w:id="63" w:name="_Toc357754855"/>
-      <w:bookmarkStart w:id="64" w:name="_Toc272654731"/>
-      <w:bookmarkEnd w:id="12"/>
+      <w:bookmarkStart w:id="62" w:name="_Toc272654731"/>
+      <w:bookmarkStart w:id="63" w:name="_Toc224960922"/>
+      <w:bookmarkStart w:id="64" w:name="_Toc357754855"/>
       <w:bookmarkEnd w:id="13"/>
       <w:bookmarkEnd w:id="14"/>
+      <w:bookmarkEnd w:id="15"/>
       <w:proofErr w:type="spellStart"/>
       <w:r>
         <w:t>Felhantering</w:t>
       </w:r>
       <w:bookmarkEnd w:id="60"/>
       <w:bookmarkEnd w:id="61"/>
-      <w:bookmarkEnd w:id="64"/>
+      <w:bookmarkEnd w:id="62"/>
       <w:proofErr w:type="spellEnd"/>
     </w:p>
     <w:p>
@@ -9056,11 +9032,11 @@
         <w:lastRenderedPageBreak/>
         <w:t xml:space="preserve">Tjänstedomänens </w:t>
       </w:r>
-      <w:bookmarkEnd w:id="62"/>
+      <w:bookmarkEnd w:id="63"/>
       <w:r>
         <w:t>meddelandemodeller</w:t>
       </w:r>
-      <w:bookmarkEnd w:id="63"/>
+      <w:bookmarkEnd w:id="64"/>
       <w:bookmarkEnd w:id="69"/>
       <w:bookmarkEnd w:id="70"/>
     </w:p>
@@ -22631,7 +22607,7 @@
 </file>
 
 <file path=customXml/itemProps1.xml><?xml version="1.0" encoding="utf-8"?>
-<ds:datastoreItem xmlns:ds="http://schemas.openxmlformats.org/officeDocument/2006/customXml" ds:itemID="{97362E5D-1898-1647-9BDB-5BDB2F9B749B}">
+<ds:datastoreItem xmlns:ds="http://schemas.openxmlformats.org/officeDocument/2006/customXml" ds:itemID="{9215700B-0D97-D041-9083-5B44E09AF2D9}">
   <ds:schemaRefs>
     <ds:schemaRef ds:uri="http://schemas.openxmlformats.org/officeDocument/2006/bibliography"/>
   </ds:schemaRefs>

</xml_diff>